<commit_message>
Chi tiet san pham_end
</commit_message>
<xml_diff>
--- a/UDW/Bai_19_Giaodien_Tatca_Sanpham.docx
+++ b/UDW/Bai_19_Giaodien_Tatca_Sanpham.docx
@@ -163,37 +163,384 @@
           <w:szCs w:val="19"/>
           <w14:ligatures w14:val="standardContextual"/>
         </w:rPr>
+        <w:t xml:space="preserve">  ProductsDAO productsDAO = </w:t>
+      </w:r>
+      <w:r>
+        <w:rPr>
+          <w:rFonts w:ascii="Consolas" w:eastAsiaTheme="minorHAnsi" w:hAnsi="Consolas" w:cs="Consolas"/>
+          <w:color w:val="0000FF"/>
+          <w:sz w:val="19"/>
+          <w:szCs w:val="19"/>
+          <w14:ligatures w14:val="standardContextual"/>
+        </w:rPr>
+        <w:t>new</w:t>
+      </w:r>
+      <w:r>
+        <w:rPr>
+          <w:rFonts w:ascii="Consolas" w:eastAsiaTheme="minorHAnsi" w:hAnsi="Consolas" w:cs="Consolas"/>
+          <w:color w:val="000000"/>
+          <w:sz w:val="19"/>
+          <w:szCs w:val="19"/>
+          <w14:ligatures w14:val="standardContextual"/>
+        </w:rPr>
+        <w:t xml:space="preserve"> ProductsDAO();</w:t>
+      </w:r>
+    </w:p>
+    <w:p>
+      <w:pPr>
+        <w:autoSpaceDE w:val="0"/>
+        <w:autoSpaceDN w:val="0"/>
+        <w:adjustRightInd w:val="0"/>
+        <w:rPr>
+          <w:rFonts w:ascii="Consolas" w:eastAsiaTheme="minorHAnsi" w:hAnsi="Consolas" w:cs="Consolas"/>
+          <w:color w:val="000000"/>
+          <w:sz w:val="19"/>
+          <w:szCs w:val="19"/>
+          <w14:ligatures w14:val="standardContextual"/>
+        </w:rPr>
+      </w:pPr>
+      <w:r>
+        <w:rPr>
+          <w:rFonts w:ascii="Consolas" w:eastAsiaTheme="minorHAnsi" w:hAnsi="Consolas" w:cs="Consolas"/>
+          <w:color w:val="000000"/>
+          <w:sz w:val="19"/>
+          <w:szCs w:val="19"/>
+          <w14:ligatures w14:val="standardContextual"/>
+        </w:rPr>
+        <w:t xml:space="preserve">  List&lt;ProductInfo&gt; list = productsDAO.</w:t>
+      </w:r>
+      <w:r>
+        <w:rPr>
+          <w:rFonts w:ascii="Consolas" w:eastAsiaTheme="minorHAnsi" w:hAnsi="Consolas" w:cs="Consolas"/>
+          <w:color w:val="000000"/>
+          <w:sz w:val="19"/>
+          <w:szCs w:val="19"/>
+          <w:highlight w:val="yellow"/>
+          <w14:ligatures w14:val="standardContextual"/>
+        </w:rPr>
+        <w:t>getListBylimit</w:t>
+      </w:r>
+      <w:r>
+        <w:rPr>
+          <w:rStyle w:val="FootnoteReference"/>
+          <w:rFonts w:ascii="Consolas" w:eastAsiaTheme="minorHAnsi" w:hAnsi="Consolas" w:cs="Consolas"/>
+          <w:color w:val="000000"/>
+          <w:sz w:val="19"/>
+          <w:szCs w:val="19"/>
+          <w:highlight w:val="yellow"/>
+          <w14:ligatures w14:val="standardContextual"/>
+        </w:rPr>
+        <w:footnoteReference w:id="1"/>
+      </w:r>
+      <w:r>
+        <w:rPr>
+          <w:rFonts w:ascii="Consolas" w:eastAsiaTheme="minorHAnsi" w:hAnsi="Consolas" w:cs="Consolas"/>
+          <w:color w:val="000000"/>
+          <w:sz w:val="19"/>
+          <w:szCs w:val="19"/>
+          <w14:ligatures w14:val="standardContextual"/>
+        </w:rPr>
+        <w:t>(10);</w:t>
+      </w:r>
+    </w:p>
+    <w:p>
+      <w:pPr>
+        <w:autoSpaceDE w:val="0"/>
+        <w:autoSpaceDN w:val="0"/>
+        <w:adjustRightInd w:val="0"/>
+        <w:rPr>
+          <w:rFonts w:ascii="Consolas" w:eastAsiaTheme="minorHAnsi" w:hAnsi="Consolas" w:cs="Consolas"/>
+          <w:color w:val="000000"/>
+          <w:sz w:val="19"/>
+          <w:szCs w:val="19"/>
+          <w14:ligatures w14:val="standardContextual"/>
+        </w:rPr>
+      </w:pPr>
+      <w:r>
+        <w:rPr>
+          <w:rFonts w:ascii="Consolas" w:eastAsiaTheme="minorHAnsi" w:hAnsi="Consolas" w:cs="Consolas"/>
+          <w:color w:val="000000"/>
+          <w:sz w:val="19"/>
+          <w:szCs w:val="19"/>
+          <w14:ligatures w14:val="standardContextual"/>
+        </w:rPr>
         <w:t xml:space="preserve">  </w:t>
       </w:r>
       <w:r>
         <w:rPr>
           <w:rFonts w:ascii="Consolas" w:eastAsiaTheme="minorHAnsi" w:hAnsi="Consolas" w:cs="Consolas"/>
-          <w:color w:val="000000"/>
-          <w:sz w:val="19"/>
-          <w:szCs w:val="19"/>
-          <w14:ligatures w14:val="standardContextual"/>
-        </w:rPr>
-        <w:t xml:space="preserve">ProductsDAO productsDAO = </w:t>
-      </w:r>
-      <w:r>
-        <w:rPr>
-          <w:rFonts w:ascii="Consolas" w:eastAsiaTheme="minorHAnsi" w:hAnsi="Consolas" w:cs="Consolas"/>
-          <w:color w:val="0000FF"/>
-          <w:sz w:val="19"/>
-          <w:szCs w:val="19"/>
-          <w14:ligatures w14:val="standardContextual"/>
-        </w:rPr>
-        <w:t>new</w:t>
-      </w:r>
-      <w:r>
-        <w:rPr>
-          <w:rFonts w:ascii="Consolas" w:eastAsiaTheme="minorHAnsi" w:hAnsi="Consolas" w:cs="Consolas"/>
-          <w:color w:val="000000"/>
-          <w:sz w:val="19"/>
-          <w:szCs w:val="19"/>
-          <w14:ligatures w14:val="standardContextual"/>
-        </w:rPr>
-        <w:t xml:space="preserve"> ProductsDAO();</w:t>
+          <w:color w:val="0000FF"/>
+          <w:sz w:val="19"/>
+          <w:szCs w:val="19"/>
+          <w14:ligatures w14:val="standardContextual"/>
+        </w:rPr>
+        <w:t>return</w:t>
+      </w:r>
+      <w:r>
+        <w:rPr>
+          <w:rFonts w:ascii="Consolas" w:eastAsiaTheme="minorHAnsi" w:hAnsi="Consolas" w:cs="Consolas"/>
+          <w:color w:val="000000"/>
+          <w:sz w:val="19"/>
+          <w:szCs w:val="19"/>
+          <w14:ligatures w14:val="standardContextual"/>
+        </w:rPr>
+        <w:t xml:space="preserve"> View(</w:t>
+      </w:r>
+      <w:r>
+        <w:rPr>
+          <w:rFonts w:ascii="Consolas" w:eastAsiaTheme="minorHAnsi" w:hAnsi="Consolas" w:cs="Consolas"/>
+          <w:color w:val="A31515"/>
+          <w:sz w:val="19"/>
+          <w:szCs w:val="19"/>
+          <w14:ligatures w14:val="standardContextual"/>
+        </w:rPr>
+        <w:t>"Product"</w:t>
+      </w:r>
+      <w:r>
+        <w:rPr>
+          <w:rFonts w:ascii="Consolas" w:eastAsiaTheme="minorHAnsi" w:hAnsi="Consolas" w:cs="Consolas"/>
+          <w:color w:val="000000"/>
+          <w:sz w:val="19"/>
+          <w:szCs w:val="19"/>
+          <w14:ligatures w14:val="standardContextual"/>
+        </w:rPr>
+        <w:t>, list);</w:t>
+      </w:r>
+    </w:p>
+    <w:p>
+      <w:pPr>
+        <w:rPr>
+          <w:rFonts w:ascii="Consolas" w:eastAsiaTheme="minorHAnsi" w:hAnsi="Consolas" w:cs="Consolas"/>
+          <w:color w:val="000000"/>
+          <w:sz w:val="19"/>
+          <w:szCs w:val="19"/>
+          <w14:ligatures w14:val="standardContextual"/>
+        </w:rPr>
+      </w:pPr>
+      <w:r>
+        <w:rPr>
+          <w:rFonts w:ascii="Consolas" w:eastAsiaTheme="minorHAnsi" w:hAnsi="Consolas" w:cs="Consolas"/>
+          <w:color w:val="000000"/>
+          <w:sz w:val="19"/>
+          <w:szCs w:val="19"/>
+          <w14:ligatures w14:val="standardContextual"/>
+        </w:rPr>
+        <w:t>}</w:t>
+      </w:r>
+    </w:p>
+    <w:p>
+      <w:pPr>
+        <w:pStyle w:val="Heading2"/>
+        <w:rPr>
+          <w:rFonts w:eastAsiaTheme="minorHAnsi"/>
+        </w:rPr>
+      </w:pPr>
+      <w:r>
+        <w:rPr>
+          <w:rFonts w:eastAsiaTheme="minorHAnsi"/>
+        </w:rPr>
+        <w:t>PRODUCTs</w:t>
+      </w:r>
+      <w:r>
+        <w:rPr>
+          <w:rFonts w:eastAsiaTheme="minorHAnsi"/>
+        </w:rPr>
+        <w:t>DAO</w:t>
+      </w:r>
+    </w:p>
+    <w:p>
+      <w:pPr>
+        <w:autoSpaceDE w:val="0"/>
+        <w:autoSpaceDN w:val="0"/>
+        <w:adjustRightInd w:val="0"/>
+        <w:rPr>
+          <w:rFonts w:ascii="Consolas" w:eastAsiaTheme="minorHAnsi" w:hAnsi="Consolas" w:cs="Consolas"/>
+          <w:color w:val="000000"/>
+          <w:sz w:val="19"/>
+          <w:szCs w:val="19"/>
+          <w14:ligatures w14:val="standardContextual"/>
+        </w:rPr>
+      </w:pPr>
+      <w:r>
+        <w:rPr>
+          <w:rFonts w:ascii="Consolas" w:eastAsiaTheme="minorHAnsi" w:hAnsi="Consolas" w:cs="Consolas"/>
+          <w:color w:val="008000"/>
+          <w:sz w:val="19"/>
+          <w:szCs w:val="19"/>
+          <w14:ligatures w14:val="standardContextual"/>
+        </w:rPr>
+        <w:t>/////////////////////////////////////////////////////////////////////////////////////</w:t>
+      </w:r>
+    </w:p>
+    <w:p>
+      <w:pPr>
+        <w:autoSpaceDE w:val="0"/>
+        <w:autoSpaceDN w:val="0"/>
+        <w:adjustRightInd w:val="0"/>
+        <w:rPr>
+          <w:rFonts w:ascii="Consolas" w:eastAsiaTheme="minorHAnsi" w:hAnsi="Consolas" w:cs="Consolas"/>
+          <w:color w:val="000000"/>
+          <w:sz w:val="19"/>
+          <w:szCs w:val="19"/>
+          <w14:ligatures w14:val="standardContextual"/>
+        </w:rPr>
+      </w:pPr>
+      <w:r>
+        <w:rPr>
+          <w:rFonts w:ascii="Consolas" w:eastAsiaTheme="minorHAnsi" w:hAnsi="Consolas" w:cs="Consolas"/>
+          <w:color w:val="008000"/>
+          <w:sz w:val="19"/>
+          <w:szCs w:val="19"/>
+          <w14:ligatures w14:val="standardContextual"/>
+        </w:rPr>
+        <w:t>//Hien thi danh sach toan bo san pham dua vao limit so mau tin</w:t>
+      </w:r>
+    </w:p>
+    <w:p>
+      <w:pPr>
+        <w:autoSpaceDE w:val="0"/>
+        <w:autoSpaceDN w:val="0"/>
+        <w:adjustRightInd w:val="0"/>
+        <w:rPr>
+          <w:rFonts w:ascii="Consolas" w:eastAsiaTheme="minorHAnsi" w:hAnsi="Consolas" w:cs="Consolas"/>
+          <w:color w:val="000000"/>
+          <w:sz w:val="19"/>
+          <w:szCs w:val="19"/>
+          <w14:ligatures w14:val="standardContextual"/>
+        </w:rPr>
+      </w:pPr>
+      <w:r>
+        <w:rPr>
+          <w:rFonts w:ascii="Consolas" w:eastAsiaTheme="minorHAnsi" w:hAnsi="Consolas" w:cs="Consolas"/>
+          <w:color w:val="008000"/>
+          <w:sz w:val="19"/>
+          <w:szCs w:val="19"/>
+          <w14:ligatures w14:val="standardContextual"/>
+        </w:rPr>
+        <w:t>//danh cho trang HOME</w:t>
+      </w:r>
+    </w:p>
+    <w:p>
+      <w:pPr>
+        <w:autoSpaceDE w:val="0"/>
+        <w:autoSpaceDN w:val="0"/>
+        <w:adjustRightInd w:val="0"/>
+        <w:rPr>
+          <w:rFonts w:ascii="Consolas" w:eastAsiaTheme="minorHAnsi" w:hAnsi="Consolas" w:cs="Consolas"/>
+          <w:color w:val="000000"/>
+          <w:sz w:val="19"/>
+          <w:szCs w:val="19"/>
+          <w14:ligatures w14:val="standardContextual"/>
+        </w:rPr>
+      </w:pPr>
+      <w:r>
+        <w:rPr>
+          <w:rFonts w:ascii="Consolas" w:eastAsiaTheme="minorHAnsi" w:hAnsi="Consolas" w:cs="Consolas"/>
+          <w:color w:val="0000FF"/>
+          <w:sz w:val="19"/>
+          <w:szCs w:val="19"/>
+          <w14:ligatures w14:val="standardContextual"/>
+        </w:rPr>
+        <w:t>public</w:t>
+      </w:r>
+      <w:r>
+        <w:rPr>
+          <w:rFonts w:ascii="Consolas" w:eastAsiaTheme="minorHAnsi" w:hAnsi="Consolas" w:cs="Consolas"/>
+          <w:color w:val="000000"/>
+          <w:sz w:val="19"/>
+          <w:szCs w:val="19"/>
+          <w14:ligatures w14:val="standardContextual"/>
+        </w:rPr>
+        <w:t xml:space="preserve"> List&lt;ProductInfo&gt; </w:t>
+      </w:r>
+      <w:r>
+        <w:rPr>
+          <w:rFonts w:ascii="Consolas" w:eastAsiaTheme="minorHAnsi" w:hAnsi="Consolas" w:cs="Consolas"/>
+          <w:color w:val="000000"/>
+          <w:sz w:val="19"/>
+          <w:szCs w:val="19"/>
+          <w:highlight w:val="yellow"/>
+          <w14:ligatures w14:val="standardContextual"/>
+        </w:rPr>
+        <w:t>getListBylimit</w:t>
+      </w:r>
+      <w:r>
+        <w:rPr>
+          <w:rFonts w:ascii="Consolas" w:eastAsiaTheme="minorHAnsi" w:hAnsi="Consolas" w:cs="Consolas"/>
+          <w:color w:val="000000"/>
+          <w:sz w:val="19"/>
+          <w:szCs w:val="19"/>
+          <w14:ligatures w14:val="standardContextual"/>
+        </w:rPr>
+        <w:t>(</w:t>
+      </w:r>
+      <w:r>
+        <w:rPr>
+          <w:rFonts w:ascii="Consolas" w:eastAsiaTheme="minorHAnsi" w:hAnsi="Consolas" w:cs="Consolas"/>
+          <w:color w:val="0000FF"/>
+          <w:sz w:val="19"/>
+          <w:szCs w:val="19"/>
+          <w14:ligatures w14:val="standardContextual"/>
+        </w:rPr>
+        <w:t>int</w:t>
+      </w:r>
+      <w:r>
+        <w:rPr>
+          <w:rFonts w:ascii="Consolas" w:eastAsiaTheme="minorHAnsi" w:hAnsi="Consolas" w:cs="Consolas"/>
+          <w:color w:val="000000"/>
+          <w:sz w:val="19"/>
+          <w:szCs w:val="19"/>
+          <w14:ligatures w14:val="standardContextual"/>
+        </w:rPr>
+        <w:t xml:space="preserve"> limit)</w:t>
+      </w:r>
+    </w:p>
+    <w:p>
+      <w:pPr>
+        <w:autoSpaceDE w:val="0"/>
+        <w:autoSpaceDN w:val="0"/>
+        <w:adjustRightInd w:val="0"/>
+        <w:rPr>
+          <w:rFonts w:ascii="Consolas" w:eastAsiaTheme="minorHAnsi" w:hAnsi="Consolas" w:cs="Consolas"/>
+          <w:color w:val="000000"/>
+          <w:sz w:val="19"/>
+          <w:szCs w:val="19"/>
+          <w14:ligatures w14:val="standardContextual"/>
+        </w:rPr>
+      </w:pPr>
+      <w:r>
+        <w:rPr>
+          <w:rFonts w:ascii="Consolas" w:eastAsiaTheme="minorHAnsi" w:hAnsi="Consolas" w:cs="Consolas"/>
+          <w:color w:val="000000"/>
+          <w:sz w:val="19"/>
+          <w:szCs w:val="19"/>
+          <w14:ligatures w14:val="standardContextual"/>
+        </w:rPr>
+        <w:t>{</w:t>
+      </w:r>
+    </w:p>
+    <w:p>
+      <w:pPr>
+        <w:autoSpaceDE w:val="0"/>
+        <w:autoSpaceDN w:val="0"/>
+        <w:adjustRightInd w:val="0"/>
+        <w:rPr>
+          <w:rFonts w:ascii="Consolas" w:eastAsiaTheme="minorHAnsi" w:hAnsi="Consolas" w:cs="Consolas"/>
+          <w:color w:val="000000"/>
+          <w:sz w:val="19"/>
+          <w:szCs w:val="19"/>
+          <w14:ligatures w14:val="standardContextual"/>
+        </w:rPr>
+      </w:pPr>
+      <w:r>
+        <w:rPr>
+          <w:rFonts w:ascii="Consolas" w:eastAsiaTheme="minorHAnsi" w:hAnsi="Consolas" w:cs="Consolas"/>
+          <w:color w:val="000000"/>
+          <w:sz w:val="19"/>
+          <w:szCs w:val="19"/>
+          <w14:ligatures w14:val="standardContextual"/>
+        </w:rPr>
+        <w:t xml:space="preserve">  List&lt;ProductInfo&gt; list = db.Products</w:t>
       </w:r>
     </w:p>
     <w:p>
@@ -227,393 +574,7 @@
           <w:szCs w:val="19"/>
           <w14:ligatures w14:val="standardContextual"/>
         </w:rPr>
-        <w:t>List&lt;ProductInfo&gt; list = productsDAO.</w:t>
-      </w:r>
-      <w:r>
-        <w:rPr>
-          <w:rFonts w:ascii="Consolas" w:eastAsiaTheme="minorHAnsi" w:hAnsi="Consolas" w:cs="Consolas"/>
-          <w:color w:val="000000"/>
-          <w:sz w:val="19"/>
-          <w:szCs w:val="19"/>
-          <w:highlight w:val="yellow"/>
-          <w14:ligatures w14:val="standardContextual"/>
-        </w:rPr>
-        <w:t>getListBylimit</w:t>
-      </w:r>
-      <w:r>
-        <w:rPr>
-          <w:rStyle w:val="FootnoteReference"/>
-          <w:rFonts w:ascii="Consolas" w:eastAsiaTheme="minorHAnsi" w:hAnsi="Consolas" w:cs="Consolas"/>
-          <w:color w:val="000000"/>
-          <w:sz w:val="19"/>
-          <w:szCs w:val="19"/>
-          <w:highlight w:val="yellow"/>
-          <w14:ligatures w14:val="standardContextual"/>
-        </w:rPr>
-        <w:footnoteReference w:id="1"/>
-      </w:r>
-      <w:r>
-        <w:rPr>
-          <w:rFonts w:ascii="Consolas" w:eastAsiaTheme="minorHAnsi" w:hAnsi="Consolas" w:cs="Consolas"/>
-          <w:color w:val="000000"/>
-          <w:sz w:val="19"/>
-          <w:szCs w:val="19"/>
-          <w14:ligatures w14:val="standardContextual"/>
-        </w:rPr>
-        <w:t>(10);</w:t>
-      </w:r>
-    </w:p>
-    <w:p>
-      <w:pPr>
-        <w:autoSpaceDE w:val="0"/>
-        <w:autoSpaceDN w:val="0"/>
-        <w:adjustRightInd w:val="0"/>
-        <w:rPr>
-          <w:rFonts w:ascii="Consolas" w:eastAsiaTheme="minorHAnsi" w:hAnsi="Consolas" w:cs="Consolas"/>
-          <w:color w:val="000000"/>
-          <w:sz w:val="19"/>
-          <w:szCs w:val="19"/>
-          <w14:ligatures w14:val="standardContextual"/>
-        </w:rPr>
-      </w:pPr>
-      <w:r>
-        <w:rPr>
-          <w:rFonts w:ascii="Consolas" w:eastAsiaTheme="minorHAnsi" w:hAnsi="Consolas" w:cs="Consolas"/>
-          <w:color w:val="000000"/>
-          <w:sz w:val="19"/>
-          <w:szCs w:val="19"/>
-          <w14:ligatures w14:val="standardContextual"/>
-        </w:rPr>
-        <w:t xml:space="preserve">  </w:t>
-      </w:r>
-      <w:r>
-        <w:rPr>
-          <w:rFonts w:ascii="Consolas" w:eastAsiaTheme="minorHAnsi" w:hAnsi="Consolas" w:cs="Consolas"/>
-          <w:color w:val="0000FF"/>
-          <w:sz w:val="19"/>
-          <w:szCs w:val="19"/>
-          <w14:ligatures w14:val="standardContextual"/>
-        </w:rPr>
-        <w:t>return</w:t>
-      </w:r>
-      <w:r>
-        <w:rPr>
-          <w:rFonts w:ascii="Consolas" w:eastAsiaTheme="minorHAnsi" w:hAnsi="Consolas" w:cs="Consolas"/>
-          <w:color w:val="000000"/>
-          <w:sz w:val="19"/>
-          <w:szCs w:val="19"/>
-          <w14:ligatures w14:val="standardContextual"/>
-        </w:rPr>
-        <w:t xml:space="preserve"> View(</w:t>
-      </w:r>
-      <w:r>
-        <w:rPr>
-          <w:rFonts w:ascii="Consolas" w:eastAsiaTheme="minorHAnsi" w:hAnsi="Consolas" w:cs="Consolas"/>
-          <w:color w:val="A31515"/>
-          <w:sz w:val="19"/>
-          <w:szCs w:val="19"/>
-          <w14:ligatures w14:val="standardContextual"/>
-        </w:rPr>
-        <w:t>"Product"</w:t>
-      </w:r>
-      <w:r>
-        <w:rPr>
-          <w:rFonts w:ascii="Consolas" w:eastAsiaTheme="minorHAnsi" w:hAnsi="Consolas" w:cs="Consolas"/>
-          <w:color w:val="000000"/>
-          <w:sz w:val="19"/>
-          <w:szCs w:val="19"/>
-          <w14:ligatures w14:val="standardContextual"/>
-        </w:rPr>
-        <w:t>, list);</w:t>
-      </w:r>
-    </w:p>
-    <w:p>
-      <w:pPr>
-        <w:rPr>
-          <w:rFonts w:ascii="Consolas" w:eastAsiaTheme="minorHAnsi" w:hAnsi="Consolas" w:cs="Consolas"/>
-          <w:color w:val="000000"/>
-          <w:sz w:val="19"/>
-          <w:szCs w:val="19"/>
-          <w14:ligatures w14:val="standardContextual"/>
-        </w:rPr>
-      </w:pPr>
-      <w:r>
-        <w:rPr>
-          <w:rFonts w:ascii="Consolas" w:eastAsiaTheme="minorHAnsi" w:hAnsi="Consolas" w:cs="Consolas"/>
-          <w:color w:val="000000"/>
-          <w:sz w:val="19"/>
-          <w:szCs w:val="19"/>
-          <w14:ligatures w14:val="standardContextual"/>
-        </w:rPr>
-        <w:t>}</w:t>
-      </w:r>
-    </w:p>
-    <w:p>
-      <w:pPr>
-        <w:pStyle w:val="Heading2"/>
-        <w:rPr>
-          <w:rFonts w:eastAsiaTheme="minorHAnsi"/>
-        </w:rPr>
-      </w:pPr>
-      <w:r>
-        <w:rPr>
-          <w:rFonts w:eastAsiaTheme="minorHAnsi"/>
-        </w:rPr>
-        <w:t>PRODUCTs</w:t>
-      </w:r>
-      <w:r>
-        <w:rPr>
-          <w:rFonts w:eastAsiaTheme="minorHAnsi"/>
-        </w:rPr>
-        <w:t>DAO</w:t>
-      </w:r>
-    </w:p>
-    <w:p>
-      <w:pPr>
-        <w:autoSpaceDE w:val="0"/>
-        <w:autoSpaceDN w:val="0"/>
-        <w:adjustRightInd w:val="0"/>
-        <w:rPr>
-          <w:rFonts w:ascii="Consolas" w:eastAsiaTheme="minorHAnsi" w:hAnsi="Consolas" w:cs="Consolas"/>
-          <w:color w:val="000000"/>
-          <w:sz w:val="19"/>
-          <w:szCs w:val="19"/>
-          <w14:ligatures w14:val="standardContextual"/>
-        </w:rPr>
-      </w:pPr>
-      <w:r>
-        <w:rPr>
-          <w:rFonts w:ascii="Consolas" w:eastAsiaTheme="minorHAnsi" w:hAnsi="Consolas" w:cs="Consolas"/>
-          <w:color w:val="008000"/>
-          <w:sz w:val="19"/>
-          <w:szCs w:val="19"/>
-          <w14:ligatures w14:val="standardContextual"/>
-        </w:rPr>
-        <w:t>/////////////////////////////////////////////////////////////////////////////////////</w:t>
-      </w:r>
-    </w:p>
-    <w:p>
-      <w:pPr>
-        <w:autoSpaceDE w:val="0"/>
-        <w:autoSpaceDN w:val="0"/>
-        <w:adjustRightInd w:val="0"/>
-        <w:rPr>
-          <w:rFonts w:ascii="Consolas" w:eastAsiaTheme="minorHAnsi" w:hAnsi="Consolas" w:cs="Consolas"/>
-          <w:color w:val="000000"/>
-          <w:sz w:val="19"/>
-          <w:szCs w:val="19"/>
-          <w14:ligatures w14:val="standardContextual"/>
-        </w:rPr>
-      </w:pPr>
-      <w:r>
-        <w:rPr>
-          <w:rFonts w:ascii="Consolas" w:eastAsiaTheme="minorHAnsi" w:hAnsi="Consolas" w:cs="Consolas"/>
-          <w:color w:val="008000"/>
-          <w:sz w:val="19"/>
-          <w:szCs w:val="19"/>
-          <w14:ligatures w14:val="standardContextual"/>
-        </w:rPr>
-        <w:t>//Hien thi danh sach toan bo san pham dua vao limit so mau tin</w:t>
-      </w:r>
-    </w:p>
-    <w:p>
-      <w:pPr>
-        <w:autoSpaceDE w:val="0"/>
-        <w:autoSpaceDN w:val="0"/>
-        <w:adjustRightInd w:val="0"/>
-        <w:rPr>
-          <w:rFonts w:ascii="Consolas" w:eastAsiaTheme="minorHAnsi" w:hAnsi="Consolas" w:cs="Consolas"/>
-          <w:color w:val="000000"/>
-          <w:sz w:val="19"/>
-          <w:szCs w:val="19"/>
-          <w14:ligatures w14:val="standardContextual"/>
-        </w:rPr>
-      </w:pPr>
-      <w:r>
-        <w:rPr>
-          <w:rFonts w:ascii="Consolas" w:eastAsiaTheme="minorHAnsi" w:hAnsi="Consolas" w:cs="Consolas"/>
-          <w:color w:val="008000"/>
-          <w:sz w:val="19"/>
-          <w:szCs w:val="19"/>
-          <w14:ligatures w14:val="standardContextual"/>
-        </w:rPr>
-        <w:t>//danh cho trang HOME</w:t>
-      </w:r>
-    </w:p>
-    <w:p>
-      <w:pPr>
-        <w:autoSpaceDE w:val="0"/>
-        <w:autoSpaceDN w:val="0"/>
-        <w:adjustRightInd w:val="0"/>
-        <w:rPr>
-          <w:rFonts w:ascii="Consolas" w:eastAsiaTheme="minorHAnsi" w:hAnsi="Consolas" w:cs="Consolas"/>
-          <w:color w:val="000000"/>
-          <w:sz w:val="19"/>
-          <w:szCs w:val="19"/>
-          <w14:ligatures w14:val="standardContextual"/>
-        </w:rPr>
-      </w:pPr>
-      <w:r>
-        <w:rPr>
-          <w:rFonts w:ascii="Consolas" w:eastAsiaTheme="minorHAnsi" w:hAnsi="Consolas" w:cs="Consolas"/>
-          <w:color w:val="0000FF"/>
-          <w:sz w:val="19"/>
-          <w:szCs w:val="19"/>
-          <w14:ligatures w14:val="standardContextual"/>
-        </w:rPr>
-        <w:t>public</w:t>
-      </w:r>
-      <w:r>
-        <w:rPr>
-          <w:rFonts w:ascii="Consolas" w:eastAsiaTheme="minorHAnsi" w:hAnsi="Consolas" w:cs="Consolas"/>
-          <w:color w:val="000000"/>
-          <w:sz w:val="19"/>
-          <w:szCs w:val="19"/>
-          <w14:ligatures w14:val="standardContextual"/>
-        </w:rPr>
-        <w:t xml:space="preserve"> List&lt;ProductInfo&gt; </w:t>
-      </w:r>
-      <w:r>
-        <w:rPr>
-          <w:rFonts w:ascii="Consolas" w:eastAsiaTheme="minorHAnsi" w:hAnsi="Consolas" w:cs="Consolas"/>
-          <w:color w:val="000000"/>
-          <w:sz w:val="19"/>
-          <w:szCs w:val="19"/>
-          <w:highlight w:val="yellow"/>
-          <w14:ligatures w14:val="standardContextual"/>
-        </w:rPr>
-        <w:t>getListBylimit</w:t>
-      </w:r>
-      <w:r>
-        <w:rPr>
-          <w:rFonts w:ascii="Consolas" w:eastAsiaTheme="minorHAnsi" w:hAnsi="Consolas" w:cs="Consolas"/>
-          <w:color w:val="000000"/>
-          <w:sz w:val="19"/>
-          <w:szCs w:val="19"/>
-          <w14:ligatures w14:val="standardContextual"/>
-        </w:rPr>
-        <w:t>(</w:t>
-      </w:r>
-      <w:r>
-        <w:rPr>
-          <w:rFonts w:ascii="Consolas" w:eastAsiaTheme="minorHAnsi" w:hAnsi="Consolas" w:cs="Consolas"/>
-          <w:color w:val="0000FF"/>
-          <w:sz w:val="19"/>
-          <w:szCs w:val="19"/>
-          <w14:ligatures w14:val="standardContextual"/>
-        </w:rPr>
-        <w:t>int</w:t>
-      </w:r>
-      <w:r>
-        <w:rPr>
-          <w:rFonts w:ascii="Consolas" w:eastAsiaTheme="minorHAnsi" w:hAnsi="Consolas" w:cs="Consolas"/>
-          <w:color w:val="000000"/>
-          <w:sz w:val="19"/>
-          <w:szCs w:val="19"/>
-          <w14:ligatures w14:val="standardContextual"/>
-        </w:rPr>
-        <w:t xml:space="preserve"> limit)</w:t>
-      </w:r>
-    </w:p>
-    <w:p>
-      <w:pPr>
-        <w:autoSpaceDE w:val="0"/>
-        <w:autoSpaceDN w:val="0"/>
-        <w:adjustRightInd w:val="0"/>
-        <w:rPr>
-          <w:rFonts w:ascii="Consolas" w:eastAsiaTheme="minorHAnsi" w:hAnsi="Consolas" w:cs="Consolas"/>
-          <w:color w:val="000000"/>
-          <w:sz w:val="19"/>
-          <w:szCs w:val="19"/>
-          <w14:ligatures w14:val="standardContextual"/>
-        </w:rPr>
-      </w:pPr>
-      <w:r>
-        <w:rPr>
-          <w:rFonts w:ascii="Consolas" w:eastAsiaTheme="minorHAnsi" w:hAnsi="Consolas" w:cs="Consolas"/>
-          <w:color w:val="000000"/>
-          <w:sz w:val="19"/>
-          <w:szCs w:val="19"/>
-          <w14:ligatures w14:val="standardContextual"/>
-        </w:rPr>
-        <w:t>{</w:t>
-      </w:r>
-    </w:p>
-    <w:p>
-      <w:pPr>
-        <w:autoSpaceDE w:val="0"/>
-        <w:autoSpaceDN w:val="0"/>
-        <w:adjustRightInd w:val="0"/>
-        <w:rPr>
-          <w:rFonts w:ascii="Consolas" w:eastAsiaTheme="minorHAnsi" w:hAnsi="Consolas" w:cs="Consolas"/>
-          <w:color w:val="000000"/>
-          <w:sz w:val="19"/>
-          <w:szCs w:val="19"/>
-          <w14:ligatures w14:val="standardContextual"/>
-        </w:rPr>
-      </w:pPr>
-      <w:r>
-        <w:rPr>
-          <w:rFonts w:ascii="Consolas" w:eastAsiaTheme="minorHAnsi" w:hAnsi="Consolas" w:cs="Consolas"/>
-          <w:color w:val="000000"/>
-          <w:sz w:val="19"/>
-          <w:szCs w:val="19"/>
-          <w14:ligatures w14:val="standardContextual"/>
-        </w:rPr>
-        <w:t xml:space="preserve">  </w:t>
-      </w:r>
-      <w:r>
-        <w:rPr>
-          <w:rFonts w:ascii="Consolas" w:eastAsiaTheme="minorHAnsi" w:hAnsi="Consolas" w:cs="Consolas"/>
-          <w:color w:val="000000"/>
-          <w:sz w:val="19"/>
-          <w:szCs w:val="19"/>
-          <w14:ligatures w14:val="standardContextual"/>
-        </w:rPr>
-        <w:t>List&lt;ProductInfo&gt; list = db.Products</w:t>
-      </w:r>
-    </w:p>
-    <w:p>
-      <w:pPr>
-        <w:autoSpaceDE w:val="0"/>
-        <w:autoSpaceDN w:val="0"/>
-        <w:adjustRightInd w:val="0"/>
-        <w:rPr>
-          <w:rFonts w:ascii="Consolas" w:eastAsiaTheme="minorHAnsi" w:hAnsi="Consolas" w:cs="Consolas"/>
-          <w:color w:val="000000"/>
-          <w:sz w:val="19"/>
-          <w:szCs w:val="19"/>
-          <w14:ligatures w14:val="standardContextual"/>
-        </w:rPr>
-      </w:pPr>
-      <w:r>
-        <w:rPr>
-          <w:rFonts w:ascii="Consolas" w:eastAsiaTheme="minorHAnsi" w:hAnsi="Consolas" w:cs="Consolas"/>
-          <w:color w:val="000000"/>
-          <w:sz w:val="19"/>
-          <w:szCs w:val="19"/>
-          <w14:ligatures w14:val="standardContextual"/>
-        </w:rPr>
-        <w:t xml:space="preserve">  </w:t>
-      </w:r>
-      <w:r>
-        <w:rPr>
-          <w:rFonts w:ascii="Consolas" w:eastAsiaTheme="minorHAnsi" w:hAnsi="Consolas" w:cs="Consolas"/>
-          <w:color w:val="000000"/>
-          <w:sz w:val="19"/>
-          <w:szCs w:val="19"/>
-          <w14:ligatures w14:val="standardContextual"/>
-        </w:rPr>
         <w:tab/>
-      </w:r>
-      <w:r>
-        <w:rPr>
-          <w:rFonts w:ascii="Consolas" w:eastAsiaTheme="minorHAnsi" w:hAnsi="Consolas" w:cs="Consolas"/>
-          <w:color w:val="000000"/>
-          <w:sz w:val="19"/>
-          <w:szCs w:val="19"/>
-          <w14:ligatures w14:val="standardContextual"/>
-        </w:rPr>
         <w:t>.Join(</w:t>
       </w:r>
     </w:p>
@@ -1951,9 +1912,61 @@
           <w:highlight w:val="yellow"/>
           <w14:ligatures w14:val="standardContextual"/>
         </w:rPr>
-        <w:t xml:space="preserve">Thực hiện lời gọi </w:t>
-      </w:r>
-      <w:r>
+        <w:t>Thực hiện lời gọi @</w:t>
+      </w:r>
+      <w:r>
+        <w:rPr>
+          <w:rFonts w:ascii="Consolas" w:eastAsiaTheme="minorHAnsi" w:hAnsi="Consolas" w:cs="Consolas"/>
+          <w:color w:val="000000"/>
+          <w:sz w:val="19"/>
+          <w:szCs w:val="19"/>
+          <w14:ligatures w14:val="standardContextual"/>
+        </w:rPr>
+        <w:t>Html.Action(</w:t>
+      </w:r>
+      <w:r>
+        <w:rPr>
+          <w:rFonts w:ascii="Consolas" w:eastAsiaTheme="minorHAnsi" w:hAnsi="Consolas" w:cs="Consolas"/>
+          <w:color w:val="A31515"/>
+          <w:sz w:val="19"/>
+          <w:szCs w:val="19"/>
+          <w14:ligatures w14:val="standardContextual"/>
+        </w:rPr>
+        <w:t>"Product"</w:t>
+      </w:r>
+      <w:r>
+        <w:rPr>
+          <w:rFonts w:ascii="Consolas" w:eastAsiaTheme="minorHAnsi" w:hAnsi="Consolas" w:cs="Consolas"/>
+          <w:color w:val="000000"/>
+          <w:sz w:val="19"/>
+          <w:szCs w:val="19"/>
+          <w14:ligatures w14:val="standardContextual"/>
+        </w:rPr>
+        <w:t xml:space="preserve">, </w:t>
+      </w:r>
+      <w:r>
+        <w:rPr>
+          <w:rFonts w:ascii="Consolas" w:eastAsiaTheme="minorHAnsi" w:hAnsi="Consolas" w:cs="Consolas"/>
+          <w:color w:val="A31515"/>
+          <w:sz w:val="19"/>
+          <w:szCs w:val="19"/>
+          <w14:ligatures w14:val="standardContextual"/>
+        </w:rPr>
+        <w:t>"Site"</w:t>
+      </w:r>
+      <w:r>
+        <w:rPr>
+          <w:rFonts w:ascii="Consolas" w:eastAsiaTheme="minorHAnsi" w:hAnsi="Consolas" w:cs="Consolas"/>
+          <w:color w:val="000000"/>
+          <w:sz w:val="19"/>
+          <w:szCs w:val="19"/>
+          <w14:ligatures w14:val="standardContextual"/>
+        </w:rPr>
+        <w:t>)</w:t>
+      </w:r>
+    </w:p>
+    <w:p>
+      <w:pPr>
         <w:rPr>
           <w:rFonts w:ascii="Consolas" w:eastAsiaTheme="minorHAnsi" w:hAnsi="Consolas" w:cs="Consolas"/>
           <w:color w:val="000000"/>
@@ -1962,61 +1975,8 @@
           <w:highlight w:val="yellow"/>
           <w14:ligatures w14:val="standardContextual"/>
         </w:rPr>
-        <w:t>@</w:t>
-      </w:r>
-      <w:r>
-        <w:rPr>
-          <w:rFonts w:ascii="Consolas" w:eastAsiaTheme="minorHAnsi" w:hAnsi="Consolas" w:cs="Consolas"/>
-          <w:color w:val="000000"/>
-          <w:sz w:val="19"/>
-          <w:szCs w:val="19"/>
-          <w14:ligatures w14:val="standardContextual"/>
-        </w:rPr>
-        <w:t>Html.Action(</w:t>
-      </w:r>
-      <w:r>
-        <w:rPr>
-          <w:rFonts w:ascii="Consolas" w:eastAsiaTheme="minorHAnsi" w:hAnsi="Consolas" w:cs="Consolas"/>
-          <w:color w:val="A31515"/>
-          <w:sz w:val="19"/>
-          <w:szCs w:val="19"/>
-          <w14:ligatures w14:val="standardContextual"/>
-        </w:rPr>
-        <w:t>"Product"</w:t>
-      </w:r>
-      <w:r>
-        <w:rPr>
-          <w:rFonts w:ascii="Consolas" w:eastAsiaTheme="minorHAnsi" w:hAnsi="Consolas" w:cs="Consolas"/>
-          <w:color w:val="000000"/>
-          <w:sz w:val="19"/>
-          <w:szCs w:val="19"/>
-          <w14:ligatures w14:val="standardContextual"/>
-        </w:rPr>
-        <w:t xml:space="preserve">, </w:t>
-      </w:r>
-      <w:r>
-        <w:rPr>
-          <w:rFonts w:ascii="Consolas" w:eastAsiaTheme="minorHAnsi" w:hAnsi="Consolas" w:cs="Consolas"/>
-          <w:color w:val="A31515"/>
-          <w:sz w:val="19"/>
-          <w:szCs w:val="19"/>
-          <w14:ligatures w14:val="standardContextual"/>
-        </w:rPr>
-        <w:t>"Site"</w:t>
-      </w:r>
-      <w:r>
-        <w:rPr>
-          <w:rFonts w:ascii="Consolas" w:eastAsiaTheme="minorHAnsi" w:hAnsi="Consolas" w:cs="Consolas"/>
-          <w:color w:val="000000"/>
-          <w:sz w:val="19"/>
-          <w:szCs w:val="19"/>
-          <w14:ligatures w14:val="standardContextual"/>
-        </w:rPr>
-        <w:t>)</w:t>
-      </w:r>
-    </w:p>
-    <w:p>
-      <w:pPr>
+      </w:pPr>
+      <w:r>
         <w:rPr>
           <w:rFonts w:ascii="Consolas" w:eastAsiaTheme="minorHAnsi" w:hAnsi="Consolas" w:cs="Consolas"/>
           <w:color w:val="000000"/>
@@ -2025,7 +1985,18 @@
           <w:highlight w:val="yellow"/>
           <w14:ligatures w14:val="standardContextual"/>
         </w:rPr>
-      </w:pPr>
+        <w:t>@*</w:t>
+      </w:r>
+      <w:r>
+        <w:rPr>
+          <w:rFonts w:ascii="Consolas" w:eastAsiaTheme="minorHAnsi" w:hAnsi="Consolas" w:cs="Consolas"/>
+          <w:color w:val="006400"/>
+          <w:sz w:val="19"/>
+          <w:szCs w:val="19"/>
+          <w14:ligatures w14:val="standardContextual"/>
+        </w:rPr>
+        <w:t>================ trending product section end =================</w:t>
+      </w:r>
       <w:r>
         <w:rPr>
           <w:rFonts w:ascii="Consolas" w:eastAsiaTheme="minorHAnsi" w:hAnsi="Consolas" w:cs="Consolas"/>
@@ -2035,39 +2006,11 @@
           <w:highlight w:val="yellow"/>
           <w14:ligatures w14:val="standardContextual"/>
         </w:rPr>
-        <w:t>@*</w:t>
-      </w:r>
-      <w:r>
-        <w:rPr>
-          <w:rFonts w:ascii="Consolas" w:eastAsiaTheme="minorHAnsi" w:hAnsi="Consolas" w:cs="Consolas"/>
-          <w:color w:val="006400"/>
-          <w:sz w:val="19"/>
-          <w:szCs w:val="19"/>
-          <w14:ligatures w14:val="standardContextual"/>
-        </w:rPr>
-        <w:t xml:space="preserve">================ trending product section </w:t>
-      </w:r>
-      <w:r>
-        <w:rPr>
-          <w:rFonts w:ascii="Consolas" w:eastAsiaTheme="minorHAnsi" w:hAnsi="Consolas" w:cs="Consolas"/>
-          <w:color w:val="006400"/>
-          <w:sz w:val="19"/>
-          <w:szCs w:val="19"/>
-          <w14:ligatures w14:val="standardContextual"/>
-        </w:rPr>
-        <w:t>end</w:t>
-      </w:r>
-      <w:r>
-        <w:rPr>
-          <w:rFonts w:ascii="Consolas" w:eastAsiaTheme="minorHAnsi" w:hAnsi="Consolas" w:cs="Consolas"/>
-          <w:color w:val="006400"/>
-          <w:sz w:val="19"/>
-          <w:szCs w:val="19"/>
-          <w14:ligatures w14:val="standardContextual"/>
-        </w:rPr>
-        <w:t xml:space="preserve"> =================</w:t>
-      </w:r>
-      <w:r>
+        <w:t>*@</w:t>
+      </w:r>
+    </w:p>
+    <w:p>
+      <w:pPr>
         <w:rPr>
           <w:rFonts w:ascii="Consolas" w:eastAsiaTheme="minorHAnsi" w:hAnsi="Consolas" w:cs="Consolas"/>
           <w:color w:val="000000"/>
@@ -2076,19 +2019,6 @@
           <w:highlight w:val="yellow"/>
           <w14:ligatures w14:val="standardContextual"/>
         </w:rPr>
-        <w:t>*@</w:t>
-      </w:r>
-    </w:p>
-    <w:p>
-      <w:pPr>
-        <w:rPr>
-          <w:rFonts w:ascii="Consolas" w:eastAsiaTheme="minorHAnsi" w:hAnsi="Consolas" w:cs="Consolas"/>
-          <w:color w:val="000000"/>
-          <w:sz w:val="19"/>
-          <w:szCs w:val="19"/>
-          <w:highlight w:val="yellow"/>
-          <w14:ligatures w14:val="standardContextual"/>
-        </w:rPr>
       </w:pPr>
     </w:p>
     <w:p>
@@ -3109,17 +3039,7 @@
           <w:szCs w:val="19"/>
           <w14:ligatures w14:val="standardContextual"/>
         </w:rPr>
-        <w:t xml:space="preserve">     </w:t>
-      </w:r>
-      <w:r>
-        <w:rPr>
-          <w:rFonts w:ascii="Consolas" w:eastAsiaTheme="minorHAnsi" w:hAnsi="Consolas" w:cs="Consolas"/>
-          <w:color w:val="0000FF"/>
-          <w:sz w:val="19"/>
-          <w:szCs w:val="19"/>
-          <w14:ligatures w14:val="standardContextual"/>
-        </w:rPr>
-        <w:t>&lt;</w:t>
+        <w:t xml:space="preserve">     &lt;</w:t>
       </w:r>
       <w:r>
         <w:rPr>
@@ -6838,6 +6758,203 @@
           <w:szCs w:val="19"/>
           <w14:ligatures w14:val="standardContextual"/>
         </w:rPr>
+        <w:t xml:space="preserve">  &lt;</w:t>
+      </w:r>
+      <w:r>
+        <w:rPr>
+          <w:rFonts w:ascii="Consolas" w:eastAsiaTheme="minorHAnsi" w:hAnsi="Consolas" w:cs="Consolas"/>
+          <w:color w:val="800000"/>
+          <w:sz w:val="19"/>
+          <w:szCs w:val="19"/>
+          <w14:ligatures w14:val="standardContextual"/>
+        </w:rPr>
+        <w:t>h4</w:t>
+      </w:r>
+      <w:r>
+        <w:rPr>
+          <w:rFonts w:ascii="Consolas" w:eastAsiaTheme="minorHAnsi" w:hAnsi="Consolas" w:cs="Consolas"/>
+          <w:color w:val="000000"/>
+          <w:sz w:val="19"/>
+          <w:szCs w:val="19"/>
+          <w14:ligatures w14:val="standardContextual"/>
+        </w:rPr>
+        <w:t xml:space="preserve"> </w:t>
+      </w:r>
+      <w:r>
+        <w:rPr>
+          <w:rFonts w:ascii="Consolas" w:eastAsiaTheme="minorHAnsi" w:hAnsi="Consolas" w:cs="Consolas"/>
+          <w:color w:val="FF0000"/>
+          <w:sz w:val="19"/>
+          <w:szCs w:val="19"/>
+          <w14:ligatures w14:val="standardContextual"/>
+        </w:rPr>
+        <w:t>class</w:t>
+      </w:r>
+      <w:r>
+        <w:rPr>
+          <w:rFonts w:ascii="Consolas" w:eastAsiaTheme="minorHAnsi" w:hAnsi="Consolas" w:cs="Consolas"/>
+          <w:color w:val="0000FF"/>
+          <w:sz w:val="19"/>
+          <w:szCs w:val="19"/>
+          <w14:ligatures w14:val="standardContextual"/>
+        </w:rPr>
+        <w:t>="card-product__title"&gt;&lt;</w:t>
+      </w:r>
+      <w:r>
+        <w:rPr>
+          <w:rFonts w:ascii="Consolas" w:eastAsiaTheme="minorHAnsi" w:hAnsi="Consolas" w:cs="Consolas"/>
+          <w:color w:val="800000"/>
+          <w:sz w:val="19"/>
+          <w:szCs w:val="19"/>
+          <w14:ligatures w14:val="standardContextual"/>
+        </w:rPr>
+        <w:t>a</w:t>
+      </w:r>
+      <w:r>
+        <w:rPr>
+          <w:rFonts w:ascii="Consolas" w:eastAsiaTheme="minorHAnsi" w:hAnsi="Consolas" w:cs="Consolas"/>
+          <w:color w:val="000000"/>
+          <w:sz w:val="19"/>
+          <w:szCs w:val="19"/>
+          <w14:ligatures w14:val="standardContextual"/>
+        </w:rPr>
+        <w:t xml:space="preserve"> </w:t>
+      </w:r>
+      <w:r>
+        <w:rPr>
+          <w:rFonts w:ascii="Consolas" w:eastAsiaTheme="minorHAnsi" w:hAnsi="Consolas" w:cs="Consolas"/>
+          <w:color w:val="FF0000"/>
+          <w:sz w:val="19"/>
+          <w:szCs w:val="19"/>
+          <w14:ligatures w14:val="standardContextual"/>
+        </w:rPr>
+        <w:t>href</w:t>
+      </w:r>
+      <w:r>
+        <w:rPr>
+          <w:rFonts w:ascii="Consolas" w:eastAsiaTheme="minorHAnsi" w:hAnsi="Consolas" w:cs="Consolas"/>
+          <w:color w:val="0000FF"/>
+          <w:sz w:val="19"/>
+          <w:szCs w:val="19"/>
+          <w14:ligatures w14:val="standardContextual"/>
+        </w:rPr>
+        <w:t>="</w:t>
+      </w:r>
+      <w:r>
+        <w:rPr>
+          <w:rFonts w:ascii="Consolas" w:eastAsiaTheme="minorHAnsi" w:hAnsi="Consolas" w:cs="Consolas"/>
+          <w:color w:val="000000"/>
+          <w:sz w:val="19"/>
+          <w:szCs w:val="19"/>
+          <w:highlight w:val="yellow"/>
+          <w14:ligatures w14:val="standardContextual"/>
+        </w:rPr>
+        <w:t>@product.Slug</w:t>
+      </w:r>
+      <w:r>
+        <w:rPr>
+          <w:rFonts w:ascii="Consolas" w:eastAsiaTheme="minorHAnsi" w:hAnsi="Consolas" w:cs="Consolas"/>
+          <w:color w:val="0000FF"/>
+          <w:sz w:val="19"/>
+          <w:szCs w:val="19"/>
+          <w14:ligatures w14:val="standardContextual"/>
+        </w:rPr>
+        <w:t>"&gt;</w:t>
+      </w:r>
+      <w:r>
+        <w:rPr>
+          <w:rFonts w:ascii="Consolas" w:eastAsiaTheme="minorHAnsi" w:hAnsi="Consolas" w:cs="Consolas"/>
+          <w:color w:val="000000"/>
+          <w:sz w:val="19"/>
+          <w:szCs w:val="19"/>
+          <w:highlight w:val="yellow"/>
+          <w14:ligatures w14:val="standardContextual"/>
+        </w:rPr>
+        <w:t>@</w:t>
+      </w:r>
+      <w:r>
+        <w:rPr>
+          <w:rFonts w:ascii="Consolas" w:eastAsiaTheme="minorHAnsi" w:hAnsi="Consolas" w:cs="Consolas"/>
+          <w:color w:val="000000"/>
+          <w:sz w:val="19"/>
+          <w:szCs w:val="19"/>
+          <w14:ligatures w14:val="standardContextual"/>
+        </w:rPr>
+        <w:t>product.Name</w:t>
+      </w:r>
+      <w:r>
+        <w:rPr>
+          <w:rFonts w:ascii="Consolas" w:eastAsiaTheme="minorHAnsi" w:hAnsi="Consolas" w:cs="Consolas"/>
+          <w:color w:val="0000FF"/>
+          <w:sz w:val="19"/>
+          <w:szCs w:val="19"/>
+          <w14:ligatures w14:val="standardContextual"/>
+        </w:rPr>
+        <w:t>&lt;/</w:t>
+      </w:r>
+      <w:r>
+        <w:rPr>
+          <w:rFonts w:ascii="Consolas" w:eastAsiaTheme="minorHAnsi" w:hAnsi="Consolas" w:cs="Consolas"/>
+          <w:color w:val="800000"/>
+          <w:sz w:val="19"/>
+          <w:szCs w:val="19"/>
+          <w14:ligatures w14:val="standardContextual"/>
+        </w:rPr>
+        <w:t>a</w:t>
+      </w:r>
+      <w:r>
+        <w:rPr>
+          <w:rFonts w:ascii="Consolas" w:eastAsiaTheme="minorHAnsi" w:hAnsi="Consolas" w:cs="Consolas"/>
+          <w:color w:val="0000FF"/>
+          <w:sz w:val="19"/>
+          <w:szCs w:val="19"/>
+          <w14:ligatures w14:val="standardContextual"/>
+        </w:rPr>
+        <w:t>&gt;&lt;/</w:t>
+      </w:r>
+      <w:r>
+        <w:rPr>
+          <w:rFonts w:ascii="Consolas" w:eastAsiaTheme="minorHAnsi" w:hAnsi="Consolas" w:cs="Consolas"/>
+          <w:color w:val="800000"/>
+          <w:sz w:val="19"/>
+          <w:szCs w:val="19"/>
+          <w14:ligatures w14:val="standardContextual"/>
+        </w:rPr>
+        <w:t>h4</w:t>
+      </w:r>
+      <w:r>
+        <w:rPr>
+          <w:rFonts w:ascii="Consolas" w:eastAsiaTheme="minorHAnsi" w:hAnsi="Consolas" w:cs="Consolas"/>
+          <w:color w:val="0000FF"/>
+          <w:sz w:val="19"/>
+          <w:szCs w:val="19"/>
+          <w14:ligatures w14:val="standardContextual"/>
+        </w:rPr>
+        <w:t>&gt;</w:t>
+      </w:r>
+    </w:p>
+    <w:p>
+      <w:pPr>
+        <w:autoSpaceDE w:val="0"/>
+        <w:autoSpaceDN w:val="0"/>
+        <w:adjustRightInd w:val="0"/>
+        <w:ind w:left="3402" w:hanging="1962"/>
+        <w:rPr>
+          <w:rFonts w:ascii="Consolas" w:eastAsiaTheme="minorHAnsi" w:hAnsi="Consolas" w:cs="Consolas"/>
+          <w:color w:val="000000"/>
+          <w:sz w:val="19"/>
+          <w:szCs w:val="19"/>
+          <w14:ligatures w14:val="standardContextual"/>
+        </w:rPr>
+      </w:pPr>
+      <w:r>
+        <w:rPr>
+          <w:rFonts w:ascii="Consolas" w:eastAsiaTheme="minorHAnsi" w:hAnsi="Consolas" w:cs="Consolas"/>
+          <w:color w:val="000000"/>
+          <w:sz w:val="19"/>
+          <w:szCs w:val="19"/>
+          <w14:ligatures w14:val="standardContextual"/>
+        </w:rPr>
         <w:t xml:space="preserve">  </w:t>
       </w:r>
       <w:r>
@@ -6858,7 +6975,7 @@
           <w:szCs w:val="19"/>
           <w14:ligatures w14:val="standardContextual"/>
         </w:rPr>
-        <w:t>h4</w:t>
+        <w:t>p</w:t>
       </w:r>
       <w:r>
         <w:rPr>
@@ -6878,6 +6995,26 @@
           <w:szCs w:val="19"/>
           <w14:ligatures w14:val="standardContextual"/>
         </w:rPr>
+        <w:t>strong</w:t>
+      </w:r>
+      <w:r>
+        <w:rPr>
+          <w:rFonts w:ascii="Consolas" w:eastAsiaTheme="minorHAnsi" w:hAnsi="Consolas" w:cs="Consolas"/>
+          <w:color w:val="000000"/>
+          <w:sz w:val="19"/>
+          <w:szCs w:val="19"/>
+          <w14:ligatures w14:val="standardContextual"/>
+        </w:rPr>
+        <w:t xml:space="preserve"> </w:t>
+      </w:r>
+      <w:r>
+        <w:rPr>
+          <w:rFonts w:ascii="Consolas" w:eastAsiaTheme="minorHAnsi" w:hAnsi="Consolas" w:cs="Consolas"/>
+          <w:color w:val="FF0000"/>
+          <w:sz w:val="19"/>
+          <w:szCs w:val="19"/>
+          <w14:ligatures w14:val="standardContextual"/>
+        </w:rPr>
         <w:t>class</w:t>
       </w:r>
       <w:r>
@@ -6888,17 +7025,213 @@
           <w:szCs w:val="19"/>
           <w14:ligatures w14:val="standardContextual"/>
         </w:rPr>
-        <w:t>="card-product__title"&gt;&lt;</w:t>
-      </w:r>
-      <w:r>
-        <w:rPr>
-          <w:rFonts w:ascii="Consolas" w:eastAsiaTheme="minorHAnsi" w:hAnsi="Consolas" w:cs="Consolas"/>
-          <w:color w:val="800000"/>
-          <w:sz w:val="19"/>
-          <w:szCs w:val="19"/>
-          <w14:ligatures w14:val="standardContextual"/>
-        </w:rPr>
-        <w:t>a</w:t>
+        <w:t>="card-product__price text-success"&gt;</w:t>
+      </w:r>
+      <w:r>
+        <w:rPr>
+          <w:rFonts w:ascii="Consolas" w:eastAsiaTheme="minorHAnsi" w:hAnsi="Consolas" w:cs="Consolas"/>
+          <w:color w:val="000000"/>
+          <w:sz w:val="19"/>
+          <w:szCs w:val="19"/>
+          <w:highlight w:val="yellow"/>
+          <w14:ligatures w14:val="standardContextual"/>
+        </w:rPr>
+        <w:t>@</w:t>
+      </w:r>
+      <w:r>
+        <w:rPr>
+          <w:rFonts w:ascii="Consolas" w:eastAsiaTheme="minorHAnsi" w:hAnsi="Consolas" w:cs="Consolas"/>
+          <w:color w:val="0000FF"/>
+          <w:sz w:val="19"/>
+          <w:szCs w:val="19"/>
+          <w14:ligatures w14:val="standardContextual"/>
+        </w:rPr>
+        <w:t>string</w:t>
+      </w:r>
+      <w:r>
+        <w:rPr>
+          <w:rFonts w:ascii="Consolas" w:eastAsiaTheme="minorHAnsi" w:hAnsi="Consolas" w:cs="Consolas"/>
+          <w:color w:val="000000"/>
+          <w:sz w:val="19"/>
+          <w:szCs w:val="19"/>
+          <w14:ligatures w14:val="standardContextual"/>
+        </w:rPr>
+        <w:t>.Format(</w:t>
+      </w:r>
+      <w:r>
+        <w:rPr>
+          <w:rFonts w:ascii="Consolas" w:eastAsiaTheme="minorHAnsi" w:hAnsi="Consolas" w:cs="Consolas"/>
+          <w:color w:val="A31515"/>
+          <w:sz w:val="19"/>
+          <w:szCs w:val="19"/>
+          <w14:ligatures w14:val="standardContextual"/>
+        </w:rPr>
+        <w:t>"{0:0,0.00,00}"</w:t>
+      </w:r>
+      <w:r>
+        <w:rPr>
+          <w:rFonts w:ascii="Consolas" w:eastAsiaTheme="minorHAnsi" w:hAnsi="Consolas" w:cs="Consolas"/>
+          <w:color w:val="000000"/>
+          <w:sz w:val="19"/>
+          <w:szCs w:val="19"/>
+          <w14:ligatures w14:val="standardContextual"/>
+        </w:rPr>
+        <w:t>, @product.Price)</w:t>
+      </w:r>
+      <w:r>
+        <w:rPr>
+          <w:rFonts w:ascii="Consolas" w:eastAsiaTheme="minorHAnsi" w:hAnsi="Consolas" w:cs="Consolas"/>
+          <w:color w:val="0000FF"/>
+          <w:sz w:val="19"/>
+          <w:szCs w:val="19"/>
+          <w14:ligatures w14:val="standardContextual"/>
+        </w:rPr>
+        <w:t>&lt;</w:t>
+      </w:r>
+      <w:r>
+        <w:rPr>
+          <w:rFonts w:ascii="Consolas" w:eastAsiaTheme="minorHAnsi" w:hAnsi="Consolas" w:cs="Consolas"/>
+          <w:color w:val="800000"/>
+          <w:sz w:val="19"/>
+          <w:szCs w:val="19"/>
+          <w14:ligatures w14:val="standardContextual"/>
+        </w:rPr>
+        <w:t>sup</w:t>
+      </w:r>
+      <w:r>
+        <w:rPr>
+          <w:rFonts w:ascii="Consolas" w:eastAsiaTheme="minorHAnsi" w:hAnsi="Consolas" w:cs="Consolas"/>
+          <w:color w:val="0000FF"/>
+          <w:sz w:val="19"/>
+          <w:szCs w:val="19"/>
+          <w14:ligatures w14:val="standardContextual"/>
+        </w:rPr>
+        <w:t>&gt;</w:t>
+      </w:r>
+      <w:r>
+        <w:rPr>
+          <w:rFonts w:ascii="Consolas" w:eastAsiaTheme="minorHAnsi" w:hAnsi="Consolas" w:cs="Consolas"/>
+          <w:color w:val="000000"/>
+          <w:sz w:val="19"/>
+          <w:szCs w:val="19"/>
+          <w14:ligatures w14:val="standardContextual"/>
+        </w:rPr>
+        <w:t>đ</w:t>
+      </w:r>
+      <w:r>
+        <w:rPr>
+          <w:rFonts w:ascii="Consolas" w:eastAsiaTheme="minorHAnsi" w:hAnsi="Consolas" w:cs="Consolas"/>
+          <w:color w:val="0000FF"/>
+          <w:sz w:val="19"/>
+          <w:szCs w:val="19"/>
+          <w14:ligatures w14:val="standardContextual"/>
+        </w:rPr>
+        <w:t>&lt;/</w:t>
+      </w:r>
+      <w:r>
+        <w:rPr>
+          <w:rFonts w:ascii="Consolas" w:eastAsiaTheme="minorHAnsi" w:hAnsi="Consolas" w:cs="Consolas"/>
+          <w:color w:val="800000"/>
+          <w:sz w:val="19"/>
+          <w:szCs w:val="19"/>
+          <w14:ligatures w14:val="standardContextual"/>
+        </w:rPr>
+        <w:t>sup</w:t>
+      </w:r>
+      <w:r>
+        <w:rPr>
+          <w:rFonts w:ascii="Consolas" w:eastAsiaTheme="minorHAnsi" w:hAnsi="Consolas" w:cs="Consolas"/>
+          <w:color w:val="0000FF"/>
+          <w:sz w:val="19"/>
+          <w:szCs w:val="19"/>
+          <w14:ligatures w14:val="standardContextual"/>
+        </w:rPr>
+        <w:t>&gt;&lt;/</w:t>
+      </w:r>
+      <w:r>
+        <w:rPr>
+          <w:rFonts w:ascii="Consolas" w:eastAsiaTheme="minorHAnsi" w:hAnsi="Consolas" w:cs="Consolas"/>
+          <w:color w:val="800000"/>
+          <w:sz w:val="19"/>
+          <w:szCs w:val="19"/>
+          <w14:ligatures w14:val="standardContextual"/>
+        </w:rPr>
+        <w:t>p</w:t>
+      </w:r>
+      <w:r>
+        <w:rPr>
+          <w:rFonts w:ascii="Consolas" w:eastAsiaTheme="minorHAnsi" w:hAnsi="Consolas" w:cs="Consolas"/>
+          <w:color w:val="0000FF"/>
+          <w:sz w:val="19"/>
+          <w:szCs w:val="19"/>
+          <w14:ligatures w14:val="standardContextual"/>
+        </w:rPr>
+        <w:t>&gt;</w:t>
+      </w:r>
+    </w:p>
+    <w:p>
+      <w:pPr>
+        <w:autoSpaceDE w:val="0"/>
+        <w:autoSpaceDN w:val="0"/>
+        <w:adjustRightInd w:val="0"/>
+        <w:ind w:left="3544" w:hanging="2104"/>
+        <w:rPr>
+          <w:rFonts w:ascii="Consolas" w:eastAsiaTheme="minorHAnsi" w:hAnsi="Consolas" w:cs="Consolas"/>
+          <w:color w:val="000000"/>
+          <w:sz w:val="19"/>
+          <w:szCs w:val="19"/>
+          <w14:ligatures w14:val="standardContextual"/>
+        </w:rPr>
+      </w:pPr>
+      <w:r>
+        <w:rPr>
+          <w:rFonts w:ascii="Consolas" w:eastAsiaTheme="minorHAnsi" w:hAnsi="Consolas" w:cs="Consolas"/>
+          <w:color w:val="000000"/>
+          <w:sz w:val="19"/>
+          <w:szCs w:val="19"/>
+          <w14:ligatures w14:val="standardContextual"/>
+        </w:rPr>
+        <w:t xml:space="preserve">  </w:t>
+      </w:r>
+      <w:r>
+        <w:rPr>
+          <w:rFonts w:ascii="Consolas" w:eastAsiaTheme="minorHAnsi" w:hAnsi="Consolas" w:cs="Consolas"/>
+          <w:color w:val="0000FF"/>
+          <w:sz w:val="19"/>
+          <w:szCs w:val="19"/>
+          <w14:ligatures w14:val="standardContextual"/>
+        </w:rPr>
+        <w:t>&lt;</w:t>
+      </w:r>
+      <w:r>
+        <w:rPr>
+          <w:rFonts w:ascii="Consolas" w:eastAsiaTheme="minorHAnsi" w:hAnsi="Consolas" w:cs="Consolas"/>
+          <w:color w:val="800000"/>
+          <w:sz w:val="19"/>
+          <w:szCs w:val="19"/>
+          <w14:ligatures w14:val="standardContextual"/>
+        </w:rPr>
+        <w:t>del</w:t>
+      </w:r>
+      <w:r>
+        <w:rPr>
+          <w:rFonts w:ascii="Consolas" w:eastAsiaTheme="minorHAnsi" w:hAnsi="Consolas" w:cs="Consolas"/>
+          <w:color w:val="0000FF"/>
+          <w:sz w:val="19"/>
+          <w:szCs w:val="19"/>
+          <w14:ligatures w14:val="standardContextual"/>
+        </w:rPr>
+        <w:t>&gt;&lt;</w:t>
+      </w:r>
+      <w:r>
+        <w:rPr>
+          <w:rFonts w:ascii="Consolas" w:eastAsiaTheme="minorHAnsi" w:hAnsi="Consolas" w:cs="Consolas"/>
+          <w:color w:val="800000"/>
+          <w:sz w:val="19"/>
+          <w:szCs w:val="19"/>
+          <w14:ligatures w14:val="standardContextual"/>
+        </w:rPr>
+        <w:t>span</w:t>
       </w:r>
       <w:r>
         <w:rPr>
@@ -6918,17 +7251,17 @@
           <w:szCs w:val="19"/>
           <w14:ligatures w14:val="standardContextual"/>
         </w:rPr>
-        <w:t>href</w:t>
-      </w:r>
-      <w:r>
-        <w:rPr>
-          <w:rFonts w:ascii="Consolas" w:eastAsiaTheme="minorHAnsi" w:hAnsi="Consolas" w:cs="Consolas"/>
-          <w:color w:val="0000FF"/>
-          <w:sz w:val="19"/>
-          <w:szCs w:val="19"/>
-          <w14:ligatures w14:val="standardContextual"/>
-        </w:rPr>
-        <w:t>="</w:t>
+        <w:t>class</w:t>
+      </w:r>
+      <w:r>
+        <w:rPr>
+          <w:rFonts w:ascii="Consolas" w:eastAsiaTheme="minorHAnsi" w:hAnsi="Consolas" w:cs="Consolas"/>
+          <w:color w:val="0000FF"/>
+          <w:sz w:val="19"/>
+          <w:szCs w:val="19"/>
+          <w14:ligatures w14:val="standardContextual"/>
+        </w:rPr>
+        <w:t>="danger card-product__price text-danger"&gt;</w:t>
       </w:r>
       <w:r>
         <w:rPr>
@@ -6939,38 +7272,47 @@
           <w:highlight w:val="yellow"/>
           <w14:ligatures w14:val="standardContextual"/>
         </w:rPr>
-        <w:t>@product.Slug</w:t>
-      </w:r>
-      <w:r>
-        <w:rPr>
-          <w:rFonts w:ascii="Consolas" w:eastAsiaTheme="minorHAnsi" w:hAnsi="Consolas" w:cs="Consolas"/>
-          <w:color w:val="0000FF"/>
-          <w:sz w:val="19"/>
-          <w:szCs w:val="19"/>
-          <w14:ligatures w14:val="standardContextual"/>
-        </w:rPr>
-        <w:t>"&gt;</w:t>
-      </w:r>
-      <w:r>
-        <w:rPr>
-          <w:rFonts w:ascii="Consolas" w:eastAsiaTheme="minorHAnsi" w:hAnsi="Consolas" w:cs="Consolas"/>
-          <w:color w:val="000000"/>
-          <w:sz w:val="19"/>
-          <w:szCs w:val="19"/>
-          <w:highlight w:val="yellow"/>
-          <w14:ligatures w14:val="standardContextual"/>
-        </w:rPr>
         <w:t>@</w:t>
       </w:r>
       <w:r>
         <w:rPr>
           <w:rFonts w:ascii="Consolas" w:eastAsiaTheme="minorHAnsi" w:hAnsi="Consolas" w:cs="Consolas"/>
-          <w:color w:val="000000"/>
-          <w:sz w:val="19"/>
-          <w:szCs w:val="19"/>
-          <w14:ligatures w14:val="standardContextual"/>
-        </w:rPr>
-        <w:t>product.Name</w:t>
+          <w:color w:val="0000FF"/>
+          <w:sz w:val="19"/>
+          <w:szCs w:val="19"/>
+          <w14:ligatures w14:val="standardContextual"/>
+        </w:rPr>
+        <w:t>string</w:t>
+      </w:r>
+      <w:r>
+        <w:rPr>
+          <w:rFonts w:ascii="Consolas" w:eastAsiaTheme="minorHAnsi" w:hAnsi="Consolas" w:cs="Consolas"/>
+          <w:color w:val="000000"/>
+          <w:sz w:val="19"/>
+          <w:szCs w:val="19"/>
+          <w14:ligatures w14:val="standardContextual"/>
+        </w:rPr>
+        <w:t>.Format(</w:t>
+      </w:r>
+      <w:r>
+        <w:rPr>
+          <w:rFonts w:ascii="Consolas" w:eastAsiaTheme="minorHAnsi" w:hAnsi="Consolas" w:cs="Consolas"/>
+          <w:color w:val="A31515"/>
+          <w:sz w:val="19"/>
+          <w:szCs w:val="19"/>
+          <w14:ligatures w14:val="standardContextual"/>
+        </w:rPr>
+        <w:t>"{0:0,0.00,00}"</w:t>
+      </w:r>
+      <w:r>
+        <w:rPr>
+          <w:rFonts w:ascii="Consolas" w:eastAsiaTheme="minorHAnsi" w:hAnsi="Consolas" w:cs="Consolas"/>
+          <w:color w:val="000000"/>
+          <w:sz w:val="19"/>
+          <w:szCs w:val="19"/>
+          <w14:ligatures w14:val="standardContextual"/>
+        </w:rPr>
+        <w:t>, @product.SalePrice)</w:t>
       </w:r>
       <w:r>
         <w:rPr>
@@ -6990,7 +7332,7 @@
           <w:szCs w:val="19"/>
           <w14:ligatures w14:val="standardContextual"/>
         </w:rPr>
-        <w:t>a</w:t>
+        <w:t>span</w:t>
       </w:r>
       <w:r>
         <w:rPr>
@@ -7010,7 +7352,27 @@
           <w:szCs w:val="19"/>
           <w14:ligatures w14:val="standardContextual"/>
         </w:rPr>
-        <w:t>h4</w:t>
+        <w:t>del</w:t>
+      </w:r>
+      <w:r>
+        <w:rPr>
+          <w:rFonts w:ascii="Consolas" w:eastAsiaTheme="minorHAnsi" w:hAnsi="Consolas" w:cs="Consolas"/>
+          <w:color w:val="0000FF"/>
+          <w:sz w:val="19"/>
+          <w:szCs w:val="19"/>
+          <w14:ligatures w14:val="standardContextual"/>
+        </w:rPr>
+        <w:t>&gt;&lt;</w:t>
+      </w:r>
+      <w:r>
+        <w:rPr>
+          <w:rFonts w:ascii="Consolas" w:eastAsiaTheme="minorHAnsi" w:hAnsi="Consolas" w:cs="Consolas"/>
+          <w:color w:val="800000"/>
+          <w:sz w:val="19"/>
+          <w:szCs w:val="19"/>
+          <w14:ligatures w14:val="standardContextual"/>
+        </w:rPr>
+        <w:t>sup</w:t>
       </w:r>
       <w:r>
         <w:rPr>
@@ -7022,161 +7384,25 @@
         </w:rPr>
         <w:t>&gt;</w:t>
       </w:r>
-    </w:p>
-    <w:p>
-      <w:pPr>
-        <w:autoSpaceDE w:val="0"/>
-        <w:autoSpaceDN w:val="0"/>
-        <w:adjustRightInd w:val="0"/>
-        <w:ind w:left="3402" w:hanging="1962"/>
-        <w:rPr>
-          <w:rFonts w:ascii="Consolas" w:eastAsiaTheme="minorHAnsi" w:hAnsi="Consolas" w:cs="Consolas"/>
-          <w:color w:val="000000"/>
-          <w:sz w:val="19"/>
-          <w:szCs w:val="19"/>
-          <w14:ligatures w14:val="standardContextual"/>
-        </w:rPr>
-      </w:pPr>
-      <w:r>
-        <w:rPr>
-          <w:rFonts w:ascii="Consolas" w:eastAsiaTheme="minorHAnsi" w:hAnsi="Consolas" w:cs="Consolas"/>
-          <w:color w:val="000000"/>
-          <w:sz w:val="19"/>
-          <w:szCs w:val="19"/>
-          <w14:ligatures w14:val="standardContextual"/>
-        </w:rPr>
-        <w:t xml:space="preserve">  </w:t>
-      </w:r>
-      <w:r>
-        <w:rPr>
-          <w:rFonts w:ascii="Consolas" w:eastAsiaTheme="minorHAnsi" w:hAnsi="Consolas" w:cs="Consolas"/>
-          <w:color w:val="0000FF"/>
-          <w:sz w:val="19"/>
-          <w:szCs w:val="19"/>
-          <w14:ligatures w14:val="standardContextual"/>
-        </w:rPr>
-        <w:t>&lt;</w:t>
-      </w:r>
-      <w:r>
-        <w:rPr>
-          <w:rFonts w:ascii="Consolas" w:eastAsiaTheme="minorHAnsi" w:hAnsi="Consolas" w:cs="Consolas"/>
-          <w:color w:val="800000"/>
-          <w:sz w:val="19"/>
-          <w:szCs w:val="19"/>
-          <w14:ligatures w14:val="standardContextual"/>
-        </w:rPr>
-        <w:t>p</w:t>
-      </w:r>
-      <w:r>
-        <w:rPr>
-          <w:rFonts w:ascii="Consolas" w:eastAsiaTheme="minorHAnsi" w:hAnsi="Consolas" w:cs="Consolas"/>
-          <w:color w:val="000000"/>
-          <w:sz w:val="19"/>
-          <w:szCs w:val="19"/>
-          <w14:ligatures w14:val="standardContextual"/>
-        </w:rPr>
-        <w:t xml:space="preserve"> </w:t>
-      </w:r>
-      <w:r>
-        <w:rPr>
-          <w:rFonts w:ascii="Consolas" w:eastAsiaTheme="minorHAnsi" w:hAnsi="Consolas" w:cs="Consolas"/>
-          <w:color w:val="FF0000"/>
-          <w:sz w:val="19"/>
-          <w:szCs w:val="19"/>
-          <w14:ligatures w14:val="standardContextual"/>
-        </w:rPr>
-        <w:t>strong</w:t>
-      </w:r>
-      <w:r>
-        <w:rPr>
-          <w:rFonts w:ascii="Consolas" w:eastAsiaTheme="minorHAnsi" w:hAnsi="Consolas" w:cs="Consolas"/>
-          <w:color w:val="000000"/>
-          <w:sz w:val="19"/>
-          <w:szCs w:val="19"/>
-          <w14:ligatures w14:val="standardContextual"/>
-        </w:rPr>
-        <w:t xml:space="preserve"> </w:t>
-      </w:r>
-      <w:r>
-        <w:rPr>
-          <w:rFonts w:ascii="Consolas" w:eastAsiaTheme="minorHAnsi" w:hAnsi="Consolas" w:cs="Consolas"/>
-          <w:color w:val="FF0000"/>
-          <w:sz w:val="19"/>
-          <w:szCs w:val="19"/>
-          <w14:ligatures w14:val="standardContextual"/>
-        </w:rPr>
-        <w:t>class</w:t>
-      </w:r>
-      <w:r>
-        <w:rPr>
-          <w:rFonts w:ascii="Consolas" w:eastAsiaTheme="minorHAnsi" w:hAnsi="Consolas" w:cs="Consolas"/>
-          <w:color w:val="0000FF"/>
-          <w:sz w:val="19"/>
-          <w:szCs w:val="19"/>
-          <w14:ligatures w14:val="standardContextual"/>
-        </w:rPr>
-        <w:t>="card-product__price text-success"&gt;</w:t>
-      </w:r>
-      <w:r>
-        <w:rPr>
-          <w:rFonts w:ascii="Consolas" w:eastAsiaTheme="minorHAnsi" w:hAnsi="Consolas" w:cs="Consolas"/>
-          <w:color w:val="000000"/>
-          <w:sz w:val="19"/>
-          <w:szCs w:val="19"/>
-          <w:highlight w:val="yellow"/>
-          <w14:ligatures w14:val="standardContextual"/>
-        </w:rPr>
-        <w:t>@</w:t>
-      </w:r>
-      <w:r>
-        <w:rPr>
-          <w:rFonts w:ascii="Consolas" w:eastAsiaTheme="minorHAnsi" w:hAnsi="Consolas" w:cs="Consolas"/>
-          <w:color w:val="0000FF"/>
-          <w:sz w:val="19"/>
-          <w:szCs w:val="19"/>
-          <w14:ligatures w14:val="standardContextual"/>
-        </w:rPr>
-        <w:t>string</w:t>
-      </w:r>
-      <w:r>
-        <w:rPr>
-          <w:rFonts w:ascii="Consolas" w:eastAsiaTheme="minorHAnsi" w:hAnsi="Consolas" w:cs="Consolas"/>
-          <w:color w:val="000000"/>
-          <w:sz w:val="19"/>
-          <w:szCs w:val="19"/>
-          <w14:ligatures w14:val="standardContextual"/>
-        </w:rPr>
-        <w:t>.Format(</w:t>
-      </w:r>
-      <w:r>
-        <w:rPr>
-          <w:rFonts w:ascii="Consolas" w:eastAsiaTheme="minorHAnsi" w:hAnsi="Consolas" w:cs="Consolas"/>
-          <w:color w:val="A31515"/>
-          <w:sz w:val="19"/>
-          <w:szCs w:val="19"/>
-          <w14:ligatures w14:val="standardContextual"/>
-        </w:rPr>
-        <w:t>"{0:0,0.00,00}"</w:t>
-      </w:r>
-      <w:r>
-        <w:rPr>
-          <w:rFonts w:ascii="Consolas" w:eastAsiaTheme="minorHAnsi" w:hAnsi="Consolas" w:cs="Consolas"/>
-          <w:color w:val="000000"/>
-          <w:sz w:val="19"/>
-          <w:szCs w:val="19"/>
-          <w14:ligatures w14:val="standardContextual"/>
-        </w:rPr>
-        <w:t>, @product.Price)</w:t>
-      </w:r>
-      <w:r>
-        <w:rPr>
-          <w:rFonts w:ascii="Consolas" w:eastAsiaTheme="minorHAnsi" w:hAnsi="Consolas" w:cs="Consolas"/>
-          <w:color w:val="0000FF"/>
-          <w:sz w:val="19"/>
-          <w:szCs w:val="19"/>
-          <w14:ligatures w14:val="standardContextual"/>
-        </w:rPr>
-        <w:t>&lt;</w:t>
+      <w:r>
+        <w:rPr>
+          <w:rFonts w:ascii="Consolas" w:eastAsiaTheme="minorHAnsi" w:hAnsi="Consolas" w:cs="Consolas"/>
+          <w:color w:val="000000"/>
+          <w:sz w:val="19"/>
+          <w:szCs w:val="19"/>
+          <w14:ligatures w14:val="standardContextual"/>
+        </w:rPr>
+        <w:t>đ</w:t>
+      </w:r>
+      <w:r>
+        <w:rPr>
+          <w:rFonts w:ascii="Consolas" w:eastAsiaTheme="minorHAnsi" w:hAnsi="Consolas" w:cs="Consolas"/>
+          <w:color w:val="0000FF"/>
+          <w:sz w:val="19"/>
+          <w:szCs w:val="19"/>
+          <w14:ligatures w14:val="standardContextual"/>
+        </w:rPr>
+        <w:t>&lt;/</w:t>
       </w:r>
       <w:r>
         <w:rPr>
@@ -7198,322 +7424,6 @@
         </w:rPr>
         <w:t>&gt;</w:t>
       </w:r>
-      <w:r>
-        <w:rPr>
-          <w:rFonts w:ascii="Consolas" w:eastAsiaTheme="minorHAnsi" w:hAnsi="Consolas" w:cs="Consolas"/>
-          <w:color w:val="000000"/>
-          <w:sz w:val="19"/>
-          <w:szCs w:val="19"/>
-          <w14:ligatures w14:val="standardContextual"/>
-        </w:rPr>
-        <w:t>đ</w:t>
-      </w:r>
-      <w:r>
-        <w:rPr>
-          <w:rFonts w:ascii="Consolas" w:eastAsiaTheme="minorHAnsi" w:hAnsi="Consolas" w:cs="Consolas"/>
-          <w:color w:val="0000FF"/>
-          <w:sz w:val="19"/>
-          <w:szCs w:val="19"/>
-          <w14:ligatures w14:val="standardContextual"/>
-        </w:rPr>
-        <w:t>&lt;/</w:t>
-      </w:r>
-      <w:r>
-        <w:rPr>
-          <w:rFonts w:ascii="Consolas" w:eastAsiaTheme="minorHAnsi" w:hAnsi="Consolas" w:cs="Consolas"/>
-          <w:color w:val="800000"/>
-          <w:sz w:val="19"/>
-          <w:szCs w:val="19"/>
-          <w14:ligatures w14:val="standardContextual"/>
-        </w:rPr>
-        <w:t>sup</w:t>
-      </w:r>
-      <w:r>
-        <w:rPr>
-          <w:rFonts w:ascii="Consolas" w:eastAsiaTheme="minorHAnsi" w:hAnsi="Consolas" w:cs="Consolas"/>
-          <w:color w:val="0000FF"/>
-          <w:sz w:val="19"/>
-          <w:szCs w:val="19"/>
-          <w14:ligatures w14:val="standardContextual"/>
-        </w:rPr>
-        <w:t>&gt;&lt;/</w:t>
-      </w:r>
-      <w:r>
-        <w:rPr>
-          <w:rFonts w:ascii="Consolas" w:eastAsiaTheme="minorHAnsi" w:hAnsi="Consolas" w:cs="Consolas"/>
-          <w:color w:val="800000"/>
-          <w:sz w:val="19"/>
-          <w:szCs w:val="19"/>
-          <w14:ligatures w14:val="standardContextual"/>
-        </w:rPr>
-        <w:t>p</w:t>
-      </w:r>
-      <w:r>
-        <w:rPr>
-          <w:rFonts w:ascii="Consolas" w:eastAsiaTheme="minorHAnsi" w:hAnsi="Consolas" w:cs="Consolas"/>
-          <w:color w:val="0000FF"/>
-          <w:sz w:val="19"/>
-          <w:szCs w:val="19"/>
-          <w14:ligatures w14:val="standardContextual"/>
-        </w:rPr>
-        <w:t>&gt;</w:t>
-      </w:r>
-    </w:p>
-    <w:p>
-      <w:pPr>
-        <w:autoSpaceDE w:val="0"/>
-        <w:autoSpaceDN w:val="0"/>
-        <w:adjustRightInd w:val="0"/>
-        <w:ind w:left="3544" w:hanging="2104"/>
-        <w:rPr>
-          <w:rFonts w:ascii="Consolas" w:eastAsiaTheme="minorHAnsi" w:hAnsi="Consolas" w:cs="Consolas"/>
-          <w:color w:val="000000"/>
-          <w:sz w:val="19"/>
-          <w:szCs w:val="19"/>
-          <w14:ligatures w14:val="standardContextual"/>
-        </w:rPr>
-      </w:pPr>
-      <w:r>
-        <w:rPr>
-          <w:rFonts w:ascii="Consolas" w:eastAsiaTheme="minorHAnsi" w:hAnsi="Consolas" w:cs="Consolas"/>
-          <w:color w:val="000000"/>
-          <w:sz w:val="19"/>
-          <w:szCs w:val="19"/>
-          <w14:ligatures w14:val="standardContextual"/>
-        </w:rPr>
-        <w:t xml:space="preserve">  </w:t>
-      </w:r>
-      <w:r>
-        <w:rPr>
-          <w:rFonts w:ascii="Consolas" w:eastAsiaTheme="minorHAnsi" w:hAnsi="Consolas" w:cs="Consolas"/>
-          <w:color w:val="0000FF"/>
-          <w:sz w:val="19"/>
-          <w:szCs w:val="19"/>
-          <w14:ligatures w14:val="standardContextual"/>
-        </w:rPr>
-        <w:t>&lt;</w:t>
-      </w:r>
-      <w:r>
-        <w:rPr>
-          <w:rFonts w:ascii="Consolas" w:eastAsiaTheme="minorHAnsi" w:hAnsi="Consolas" w:cs="Consolas"/>
-          <w:color w:val="800000"/>
-          <w:sz w:val="19"/>
-          <w:szCs w:val="19"/>
-          <w14:ligatures w14:val="standardContextual"/>
-        </w:rPr>
-        <w:t>del</w:t>
-      </w:r>
-      <w:r>
-        <w:rPr>
-          <w:rFonts w:ascii="Consolas" w:eastAsiaTheme="minorHAnsi" w:hAnsi="Consolas" w:cs="Consolas"/>
-          <w:color w:val="0000FF"/>
-          <w:sz w:val="19"/>
-          <w:szCs w:val="19"/>
-          <w14:ligatures w14:val="standardContextual"/>
-        </w:rPr>
-        <w:t>&gt;&lt;</w:t>
-      </w:r>
-      <w:r>
-        <w:rPr>
-          <w:rFonts w:ascii="Consolas" w:eastAsiaTheme="minorHAnsi" w:hAnsi="Consolas" w:cs="Consolas"/>
-          <w:color w:val="800000"/>
-          <w:sz w:val="19"/>
-          <w:szCs w:val="19"/>
-          <w14:ligatures w14:val="standardContextual"/>
-        </w:rPr>
-        <w:t>span</w:t>
-      </w:r>
-      <w:r>
-        <w:rPr>
-          <w:rFonts w:ascii="Consolas" w:eastAsiaTheme="minorHAnsi" w:hAnsi="Consolas" w:cs="Consolas"/>
-          <w:color w:val="000000"/>
-          <w:sz w:val="19"/>
-          <w:szCs w:val="19"/>
-          <w14:ligatures w14:val="standardContextual"/>
-        </w:rPr>
-        <w:t xml:space="preserve"> </w:t>
-      </w:r>
-      <w:r>
-        <w:rPr>
-          <w:rFonts w:ascii="Consolas" w:eastAsiaTheme="minorHAnsi" w:hAnsi="Consolas" w:cs="Consolas"/>
-          <w:color w:val="FF0000"/>
-          <w:sz w:val="19"/>
-          <w:szCs w:val="19"/>
-          <w14:ligatures w14:val="standardContextual"/>
-        </w:rPr>
-        <w:t>class</w:t>
-      </w:r>
-      <w:r>
-        <w:rPr>
-          <w:rFonts w:ascii="Consolas" w:eastAsiaTheme="minorHAnsi" w:hAnsi="Consolas" w:cs="Consolas"/>
-          <w:color w:val="0000FF"/>
-          <w:sz w:val="19"/>
-          <w:szCs w:val="19"/>
-          <w14:ligatures w14:val="standardContextual"/>
-        </w:rPr>
-        <w:t>="danger card-product__price text-danger"&gt;</w:t>
-      </w:r>
-      <w:r>
-        <w:rPr>
-          <w:rFonts w:ascii="Consolas" w:eastAsiaTheme="minorHAnsi" w:hAnsi="Consolas" w:cs="Consolas"/>
-          <w:color w:val="000000"/>
-          <w:sz w:val="19"/>
-          <w:szCs w:val="19"/>
-          <w:highlight w:val="yellow"/>
-          <w14:ligatures w14:val="standardContextual"/>
-        </w:rPr>
-        <w:t>@</w:t>
-      </w:r>
-      <w:r>
-        <w:rPr>
-          <w:rFonts w:ascii="Consolas" w:eastAsiaTheme="minorHAnsi" w:hAnsi="Consolas" w:cs="Consolas"/>
-          <w:color w:val="0000FF"/>
-          <w:sz w:val="19"/>
-          <w:szCs w:val="19"/>
-          <w14:ligatures w14:val="standardContextual"/>
-        </w:rPr>
-        <w:t>string</w:t>
-      </w:r>
-      <w:r>
-        <w:rPr>
-          <w:rFonts w:ascii="Consolas" w:eastAsiaTheme="minorHAnsi" w:hAnsi="Consolas" w:cs="Consolas"/>
-          <w:color w:val="000000"/>
-          <w:sz w:val="19"/>
-          <w:szCs w:val="19"/>
-          <w14:ligatures w14:val="standardContextual"/>
-        </w:rPr>
-        <w:t>.Format(</w:t>
-      </w:r>
-      <w:r>
-        <w:rPr>
-          <w:rFonts w:ascii="Consolas" w:eastAsiaTheme="minorHAnsi" w:hAnsi="Consolas" w:cs="Consolas"/>
-          <w:color w:val="A31515"/>
-          <w:sz w:val="19"/>
-          <w:szCs w:val="19"/>
-          <w14:ligatures w14:val="standardContextual"/>
-        </w:rPr>
-        <w:t>"{0:0,0.00,00}"</w:t>
-      </w:r>
-      <w:r>
-        <w:rPr>
-          <w:rFonts w:ascii="Consolas" w:eastAsiaTheme="minorHAnsi" w:hAnsi="Consolas" w:cs="Consolas"/>
-          <w:color w:val="000000"/>
-          <w:sz w:val="19"/>
-          <w:szCs w:val="19"/>
-          <w14:ligatures w14:val="standardContextual"/>
-        </w:rPr>
-        <w:t>, @product.SalePrice)</w:t>
-      </w:r>
-      <w:r>
-        <w:rPr>
-          <w:rFonts w:ascii="Consolas" w:eastAsiaTheme="minorHAnsi" w:hAnsi="Consolas" w:cs="Consolas"/>
-          <w:color w:val="0000FF"/>
-          <w:sz w:val="19"/>
-          <w:szCs w:val="19"/>
-          <w14:ligatures w14:val="standardContextual"/>
-        </w:rPr>
-        <w:t>&lt;/</w:t>
-      </w:r>
-      <w:r>
-        <w:rPr>
-          <w:rFonts w:ascii="Consolas" w:eastAsiaTheme="minorHAnsi" w:hAnsi="Consolas" w:cs="Consolas"/>
-          <w:color w:val="800000"/>
-          <w:sz w:val="19"/>
-          <w:szCs w:val="19"/>
-          <w14:ligatures w14:val="standardContextual"/>
-        </w:rPr>
-        <w:t>span</w:t>
-      </w:r>
-      <w:r>
-        <w:rPr>
-          <w:rFonts w:ascii="Consolas" w:eastAsiaTheme="minorHAnsi" w:hAnsi="Consolas" w:cs="Consolas"/>
-          <w:color w:val="0000FF"/>
-          <w:sz w:val="19"/>
-          <w:szCs w:val="19"/>
-          <w14:ligatures w14:val="standardContextual"/>
-        </w:rPr>
-        <w:t>&gt;&lt;/</w:t>
-      </w:r>
-      <w:r>
-        <w:rPr>
-          <w:rFonts w:ascii="Consolas" w:eastAsiaTheme="minorHAnsi" w:hAnsi="Consolas" w:cs="Consolas"/>
-          <w:color w:val="800000"/>
-          <w:sz w:val="19"/>
-          <w:szCs w:val="19"/>
-          <w14:ligatures w14:val="standardContextual"/>
-        </w:rPr>
-        <w:t>del</w:t>
-      </w:r>
-      <w:r>
-        <w:rPr>
-          <w:rFonts w:ascii="Consolas" w:eastAsiaTheme="minorHAnsi" w:hAnsi="Consolas" w:cs="Consolas"/>
-          <w:color w:val="0000FF"/>
-          <w:sz w:val="19"/>
-          <w:szCs w:val="19"/>
-          <w14:ligatures w14:val="standardContextual"/>
-        </w:rPr>
-        <w:t>&gt;&lt;</w:t>
-      </w:r>
-      <w:r>
-        <w:rPr>
-          <w:rFonts w:ascii="Consolas" w:eastAsiaTheme="minorHAnsi" w:hAnsi="Consolas" w:cs="Consolas"/>
-          <w:color w:val="800000"/>
-          <w:sz w:val="19"/>
-          <w:szCs w:val="19"/>
-          <w14:ligatures w14:val="standardContextual"/>
-        </w:rPr>
-        <w:t>sup</w:t>
-      </w:r>
-      <w:r>
-        <w:rPr>
-          <w:rFonts w:ascii="Consolas" w:eastAsiaTheme="minorHAnsi" w:hAnsi="Consolas" w:cs="Consolas"/>
-          <w:color w:val="0000FF"/>
-          <w:sz w:val="19"/>
-          <w:szCs w:val="19"/>
-          <w14:ligatures w14:val="standardContextual"/>
-        </w:rPr>
-        <w:t>&gt;</w:t>
-      </w:r>
-      <w:r>
-        <w:rPr>
-          <w:rFonts w:ascii="Consolas" w:eastAsiaTheme="minorHAnsi" w:hAnsi="Consolas" w:cs="Consolas"/>
-          <w:color w:val="000000"/>
-          <w:sz w:val="19"/>
-          <w:szCs w:val="19"/>
-          <w14:ligatures w14:val="standardContextual"/>
-        </w:rPr>
-        <w:t>đ</w:t>
-      </w:r>
-      <w:r>
-        <w:rPr>
-          <w:rFonts w:ascii="Consolas" w:eastAsiaTheme="minorHAnsi" w:hAnsi="Consolas" w:cs="Consolas"/>
-          <w:color w:val="0000FF"/>
-          <w:sz w:val="19"/>
-          <w:szCs w:val="19"/>
-          <w14:ligatures w14:val="standardContextual"/>
-        </w:rPr>
-        <w:t>&lt;/</w:t>
-      </w:r>
-      <w:r>
-        <w:rPr>
-          <w:rFonts w:ascii="Consolas" w:eastAsiaTheme="minorHAnsi" w:hAnsi="Consolas" w:cs="Consolas"/>
-          <w:color w:val="800000"/>
-          <w:sz w:val="19"/>
-          <w:szCs w:val="19"/>
-          <w14:ligatures w14:val="standardContextual"/>
-        </w:rPr>
-        <w:t>sup</w:t>
-      </w:r>
-      <w:r>
-        <w:rPr>
-          <w:rFonts w:ascii="Consolas" w:eastAsiaTheme="minorHAnsi" w:hAnsi="Consolas" w:cs="Consolas"/>
-          <w:color w:val="0000FF"/>
-          <w:sz w:val="19"/>
-          <w:szCs w:val="19"/>
-          <w14:ligatures w14:val="standardContextual"/>
-        </w:rPr>
-        <w:t>&gt;</w:t>
-      </w:r>
     </w:p>
     <w:p>
       <w:pPr>
@@ -7537,17 +7447,7 @@
           <w:szCs w:val="19"/>
           <w14:ligatures w14:val="standardContextual"/>
         </w:rPr>
-        <w:t xml:space="preserve"> </w:t>
-      </w:r>
-      <w:r>
-        <w:rPr>
-          <w:rFonts w:ascii="Consolas" w:eastAsiaTheme="minorHAnsi" w:hAnsi="Consolas" w:cs="Consolas"/>
-          <w:color w:val="0000FF"/>
-          <w:sz w:val="19"/>
-          <w:szCs w:val="19"/>
-          <w14:ligatures w14:val="standardContextual"/>
-        </w:rPr>
-        <w:t>&lt;/</w:t>
+        <w:t xml:space="preserve"> &lt;/</w:t>
       </w:r>
       <w:r>
         <w:rPr>
@@ -7703,17 +7603,7 @@
           <w:szCs w:val="19"/>
           <w14:ligatures w14:val="standardContextual"/>
         </w:rPr>
-        <w:t xml:space="preserve">  </w:t>
-      </w:r>
-      <w:r>
-        <w:rPr>
-          <w:rFonts w:ascii="Consolas" w:eastAsiaTheme="minorHAnsi" w:hAnsi="Consolas" w:cs="Consolas"/>
-          <w:color w:val="000000"/>
-          <w:sz w:val="19"/>
-          <w:szCs w:val="19"/>
-          <w14:ligatures w14:val="standardContextual"/>
-        </w:rPr>
-        <w:t>}</w:t>
+        <w:t xml:space="preserve">  }</w:t>
       </w:r>
     </w:p>
     <w:p>
@@ -8056,375 +7946,6 @@
           <w:rFonts w:eastAsiaTheme="minorHAnsi"/>
         </w:rPr>
         <w:br w:type="page"/>
-      </w:r>
-    </w:p>
-    <w:p>
-      <w:pPr>
-        <w:pStyle w:val="Heading1"/>
-        <w:rPr>
-          <w:rFonts w:eastAsiaTheme="minorHAnsi"/>
-        </w:rPr>
-      </w:pPr>
-      <w:r>
-        <w:rPr>
-          <w:rFonts w:eastAsiaTheme="minorHAnsi"/>
-        </w:rPr>
-        <w:lastRenderedPageBreak/>
-        <w:t>Xây dựng trang chi tiết sản phẩm</w:t>
-      </w:r>
-    </w:p>
-    <w:p>
-      <w:pPr>
-        <w:pStyle w:val="Heading3"/>
-        <w:rPr>
-          <w:rFonts w:eastAsiaTheme="minorHAnsi"/>
-        </w:rPr>
-      </w:pPr>
-      <w:r>
-        <w:rPr>
-          <w:rFonts w:eastAsiaTheme="minorHAnsi"/>
-        </w:rPr>
-        <w:t>Tạo mới ProductDetail.cshtml</w:t>
-      </w:r>
-    </w:p>
-    <w:p>
-      <w:pPr>
-        <w:rPr>
-          <w:rFonts w:eastAsiaTheme="minorHAnsi"/>
-        </w:rPr>
-      </w:pPr>
-      <w:r>
-        <w:rPr>
-          <w:rFonts w:eastAsiaTheme="minorHAnsi"/>
-          <w:noProof/>
-          <w14:ligatures w14:val="standardContextual"/>
-        </w:rPr>
-        <w:drawing>
-          <wp:inline distT="0" distB="0" distL="0" distR="0" wp14:anchorId="75D8C75E" wp14:editId="6AFD7421">
-            <wp:extent cx="2447925" cy="1493234"/>
-            <wp:effectExtent l="0" t="0" r="0" b="0"/>
-            <wp:docPr id="13" name="Picture 13" descr="Add View"/>
-            <wp:cNvGraphicFramePr>
-              <a:graphicFrameLocks xmlns:a="http://schemas.openxmlformats.org/drawingml/2006/main" noChangeAspect="1"/>
-            </wp:cNvGraphicFramePr>
-            <a:graphic xmlns:a="http://schemas.openxmlformats.org/drawingml/2006/main">
-              <a:graphicData uri="http://schemas.openxmlformats.org/drawingml/2006/picture">
-                <pic:pic xmlns:pic="http://schemas.openxmlformats.org/drawingml/2006/picture">
-                  <pic:nvPicPr>
-                    <pic:cNvPr id="13" name="2E8F216.tmp"/>
-                    <pic:cNvPicPr/>
-                  </pic:nvPicPr>
-                  <pic:blipFill>
-                    <a:blip r:embed="rId14" cstate="print">
-                      <a:extLst>
-                        <a:ext uri="{28A0092B-C50C-407E-A947-70E740481C1C}">
-                          <a14:useLocalDpi xmlns:a14="http://schemas.microsoft.com/office/drawing/2010/main" val="0"/>
-                        </a:ext>
-                      </a:extLst>
-                    </a:blip>
-                    <a:stretch>
-                      <a:fillRect/>
-                    </a:stretch>
-                  </pic:blipFill>
-                  <pic:spPr>
-                    <a:xfrm>
-                      <a:off x="0" y="0"/>
-                      <a:ext cx="2461053" cy="1501242"/>
-                    </a:xfrm>
-                    <a:prstGeom prst="rect">
-                      <a:avLst/>
-                    </a:prstGeom>
-                  </pic:spPr>
-                </pic:pic>
-              </a:graphicData>
-            </a:graphic>
-          </wp:inline>
-        </w:drawing>
-      </w:r>
-    </w:p>
-    <w:p>
-      <w:pPr>
-        <w:rPr>
-          <w:rFonts w:eastAsiaTheme="minorHAnsi"/>
-        </w:rPr>
-      </w:pPr>
-      <w:r>
-        <w:rPr>
-          <w:rFonts w:eastAsiaTheme="minorHAnsi"/>
-        </w:rPr>
-        <w:t xml:space="preserve">Sao chép nội dung trang: </w:t>
-      </w:r>
-      <w:r>
-        <w:rPr>
-          <w:rFonts w:eastAsiaTheme="minorHAnsi"/>
-        </w:rPr>
-        <w:t>single-product.html</w:t>
-      </w:r>
-      <w:r>
-        <w:rPr>
-          <w:rFonts w:eastAsiaTheme="minorHAnsi"/>
-        </w:rPr>
-        <w:t xml:space="preserve"> </w:t>
-      </w:r>
-      <w:r>
-        <w:rPr>
-          <w:rFonts w:eastAsiaTheme="minorHAnsi"/>
-        </w:rPr>
-        <w:t>vào đoạn sau của</w:t>
-      </w:r>
-      <w:r>
-        <w:rPr>
-          <w:rFonts w:eastAsiaTheme="minorHAnsi"/>
-        </w:rPr>
-        <w:t xml:space="preserve"> ProductDetail.cshtml</w:t>
-      </w:r>
-    </w:p>
-    <w:p>
-      <w:pPr>
-        <w:autoSpaceDE w:val="0"/>
-        <w:autoSpaceDN w:val="0"/>
-        <w:adjustRightInd w:val="0"/>
-        <w:rPr>
-          <w:rFonts w:ascii="Consolas" w:eastAsiaTheme="minorHAnsi" w:hAnsi="Consolas" w:cs="Consolas"/>
-          <w:color w:val="000000"/>
-          <w:sz w:val="19"/>
-          <w:szCs w:val="19"/>
-          <w14:ligatures w14:val="standardContextual"/>
-        </w:rPr>
-      </w:pPr>
-      <w:r>
-        <w:rPr>
-          <w:rFonts w:ascii="Consolas" w:eastAsiaTheme="minorHAnsi" w:hAnsi="Consolas" w:cs="Consolas"/>
-          <w:color w:val="000000"/>
-          <w:sz w:val="19"/>
-          <w:szCs w:val="19"/>
-          <w:highlight w:val="yellow"/>
-          <w14:ligatures w14:val="standardContextual"/>
-        </w:rPr>
-        <w:t>@{</w:t>
-      </w:r>
-    </w:p>
-    <w:p>
-      <w:pPr>
-        <w:autoSpaceDE w:val="0"/>
-        <w:autoSpaceDN w:val="0"/>
-        <w:adjustRightInd w:val="0"/>
-        <w:rPr>
-          <w:rFonts w:ascii="Consolas" w:eastAsiaTheme="minorHAnsi" w:hAnsi="Consolas" w:cs="Consolas"/>
-          <w:color w:val="000000"/>
-          <w:sz w:val="19"/>
-          <w:szCs w:val="19"/>
-          <w14:ligatures w14:val="standardContextual"/>
-        </w:rPr>
-      </w:pPr>
-      <w:r>
-        <w:rPr>
-          <w:rFonts w:ascii="Consolas" w:eastAsiaTheme="minorHAnsi" w:hAnsi="Consolas" w:cs="Consolas"/>
-          <w:color w:val="000000"/>
-          <w:sz w:val="19"/>
-          <w:szCs w:val="19"/>
-          <w14:ligatures w14:val="standardContextual"/>
-        </w:rPr>
-        <w:t xml:space="preserve">    ViewBag.Title = </w:t>
-      </w:r>
-      <w:r>
-        <w:rPr>
-          <w:rFonts w:ascii="Consolas" w:eastAsiaTheme="minorHAnsi" w:hAnsi="Consolas" w:cs="Consolas"/>
-          <w:color w:val="A31515"/>
-          <w:sz w:val="19"/>
-          <w:szCs w:val="19"/>
-          <w14:ligatures w14:val="standardContextual"/>
-        </w:rPr>
-        <w:t>"ProductDetail"</w:t>
-      </w:r>
-      <w:r>
-        <w:rPr>
-          <w:rFonts w:ascii="Consolas" w:eastAsiaTheme="minorHAnsi" w:hAnsi="Consolas" w:cs="Consolas"/>
-          <w:color w:val="000000"/>
-          <w:sz w:val="19"/>
-          <w:szCs w:val="19"/>
-          <w14:ligatures w14:val="standardContextual"/>
-        </w:rPr>
-        <w:t>;</w:t>
-      </w:r>
-    </w:p>
-    <w:p>
-      <w:pPr>
-        <w:autoSpaceDE w:val="0"/>
-        <w:autoSpaceDN w:val="0"/>
-        <w:adjustRightInd w:val="0"/>
-        <w:rPr>
-          <w:rFonts w:ascii="Consolas" w:eastAsiaTheme="minorHAnsi" w:hAnsi="Consolas" w:cs="Consolas"/>
-          <w:color w:val="000000"/>
-          <w:sz w:val="19"/>
-          <w:szCs w:val="19"/>
-          <w14:ligatures w14:val="standardContextual"/>
-        </w:rPr>
-      </w:pPr>
-      <w:r>
-        <w:rPr>
-          <w:rFonts w:ascii="Consolas" w:eastAsiaTheme="minorHAnsi" w:hAnsi="Consolas" w:cs="Consolas"/>
-          <w:color w:val="000000"/>
-          <w:sz w:val="19"/>
-          <w:szCs w:val="19"/>
-          <w14:ligatures w14:val="standardContextual"/>
-        </w:rPr>
-        <w:t xml:space="preserve">    Layout = </w:t>
-      </w:r>
-      <w:r>
-        <w:rPr>
-          <w:rFonts w:ascii="Consolas" w:eastAsiaTheme="minorHAnsi" w:hAnsi="Consolas" w:cs="Consolas"/>
-          <w:color w:val="A31515"/>
-          <w:sz w:val="19"/>
-          <w:szCs w:val="19"/>
-          <w14:ligatures w14:val="standardContextual"/>
-        </w:rPr>
-        <w:t>"~/Views/Shared/_LayoutSite.cshtml"</w:t>
-      </w:r>
-      <w:r>
-        <w:rPr>
-          <w:rFonts w:ascii="Consolas" w:eastAsiaTheme="minorHAnsi" w:hAnsi="Consolas" w:cs="Consolas"/>
-          <w:color w:val="000000"/>
-          <w:sz w:val="19"/>
-          <w:szCs w:val="19"/>
-          <w14:ligatures w14:val="standardContextual"/>
-        </w:rPr>
-        <w:t>;</w:t>
-      </w:r>
-    </w:p>
-    <w:p>
-      <w:pPr>
-        <w:rPr>
-          <w:rFonts w:ascii="Consolas" w:eastAsiaTheme="minorHAnsi" w:hAnsi="Consolas" w:cs="Consolas"/>
-          <w:color w:val="000000"/>
-          <w:sz w:val="19"/>
-          <w:szCs w:val="19"/>
-          <w:highlight w:val="yellow"/>
-          <w14:ligatures w14:val="standardContextual"/>
-        </w:rPr>
-      </w:pPr>
-      <w:r>
-        <w:rPr>
-          <w:rFonts w:ascii="Consolas" w:eastAsiaTheme="minorHAnsi" w:hAnsi="Consolas" w:cs="Consolas"/>
-          <w:color w:val="000000"/>
-          <w:sz w:val="19"/>
-          <w:szCs w:val="19"/>
-          <w:highlight w:val="yellow"/>
-          <w14:ligatures w14:val="standardContextual"/>
-        </w:rPr>
-        <w:t>}</w:t>
-      </w:r>
-    </w:p>
-    <w:p>
-      <w:pPr>
-        <w:pStyle w:val="Heading4"/>
-        <w:rPr>
-          <w:rFonts w:eastAsiaTheme="minorHAnsi"/>
-        </w:rPr>
-      </w:pPr>
-      <w:r>
-        <w:rPr>
-          <w:rFonts w:eastAsiaTheme="minorHAnsi"/>
-        </w:rPr>
-        <w:t>Copy code here</w:t>
-      </w:r>
-    </w:p>
-    <w:p>
-      <w:pPr>
-        <w:rPr>
-          <w:rFonts w:eastAsiaTheme="minorHAnsi"/>
-        </w:rPr>
-      </w:pPr>
-      <w:r>
-        <w:rPr>
-          <w:rFonts w:eastAsiaTheme="minorHAnsi"/>
-        </w:rPr>
-        <w:t>Tiến hành chỉnh sửa (bỏ qua tiêu đề, footer)</w:t>
-      </w:r>
-    </w:p>
-    <w:p>
-      <w:pPr>
-        <w:rPr>
-          <w:rFonts w:eastAsiaTheme="minorHAnsi"/>
-        </w:rPr>
-      </w:pPr>
-      <w:r>
-        <w:rPr>
-          <w:rFonts w:eastAsiaTheme="minorHAnsi"/>
-          <w:noProof/>
-          <w14:ligatures w14:val="standardContextual"/>
-        </w:rPr>
-        <w:drawing>
-          <wp:inline distT="0" distB="0" distL="0" distR="0" wp14:anchorId="4EB62B04" wp14:editId="2500D44D">
-            <wp:extent cx="6300470" cy="3346450"/>
-            <wp:effectExtent l="0" t="0" r="5080" b="6350"/>
-            <wp:docPr id="14" name="Picture 14"/>
-            <wp:cNvGraphicFramePr>
-              <a:graphicFrameLocks xmlns:a="http://schemas.openxmlformats.org/drawingml/2006/main" noChangeAspect="1"/>
-            </wp:cNvGraphicFramePr>
-            <a:graphic xmlns:a="http://schemas.openxmlformats.org/drawingml/2006/main">
-              <a:graphicData uri="http://schemas.openxmlformats.org/drawingml/2006/picture">
-                <pic:pic xmlns:pic="http://schemas.openxmlformats.org/drawingml/2006/picture">
-                  <pic:nvPicPr>
-                    <pic:cNvPr id="14" name="2E83EA9.tmp"/>
-                    <pic:cNvPicPr/>
-                  </pic:nvPicPr>
-                  <pic:blipFill>
-                    <a:blip r:embed="rId15">
-                      <a:extLst>
-                        <a:ext uri="{28A0092B-C50C-407E-A947-70E740481C1C}">
-                          <a14:useLocalDpi xmlns:a14="http://schemas.microsoft.com/office/drawing/2010/main" val="0"/>
-                        </a:ext>
-                      </a:extLst>
-                    </a:blip>
-                    <a:stretch>
-                      <a:fillRect/>
-                    </a:stretch>
-                  </pic:blipFill>
-                  <pic:spPr>
-                    <a:xfrm>
-                      <a:off x="0" y="0"/>
-                      <a:ext cx="6300470" cy="3346450"/>
-                    </a:xfrm>
-                    <a:prstGeom prst="rect">
-                      <a:avLst/>
-                    </a:prstGeom>
-                  </pic:spPr>
-                </pic:pic>
-              </a:graphicData>
-            </a:graphic>
-          </wp:inline>
-        </w:drawing>
-      </w:r>
-    </w:p>
-    <w:p>
-      <w:pPr>
-        <w:spacing w:line="360" w:lineRule="auto"/>
-        <w:jc w:val="both"/>
-        <w:rPr>
-          <w:rFonts w:eastAsiaTheme="minorHAnsi"/>
-        </w:rPr>
-      </w:pPr>
-      <w:r>
-        <w:rPr>
-          <w:rFonts w:eastAsiaTheme="minorHAnsi"/>
-        </w:rPr>
-        <w:br w:type="page"/>
-      </w:r>
-    </w:p>
-    <w:p>
-      <w:pPr>
-        <w:pStyle w:val="Heading1"/>
-        <w:rPr>
-          <w:rFonts w:eastAsiaTheme="minorHAnsi"/>
-        </w:rPr>
-      </w:pPr>
-      <w:r>
-        <w:rPr>
-          <w:rFonts w:eastAsiaTheme="minorHAnsi"/>
-        </w:rPr>
-        <w:lastRenderedPageBreak/>
-        <w:t>Thiết lập dữ liệu động</w:t>
       </w:r>
     </w:p>
     <w:p>
@@ -9565,6 +9086,7 @@
   <w:style w:type="character" w:default="1" w:styleId="DefaultParagraphFont">
     <w:name w:val="Default Paragraph Font"/>
     <w:uiPriority w:val="1"/>
+    <w:semiHidden/>
     <w:unhideWhenUsed/>
   </w:style>
   <w:style w:type="table" w:default="1" w:styleId="TableNormal">
@@ -10096,7 +9618,7 @@
 </file>
 
 <file path=customXml/itemProps1.xml><?xml version="1.0" encoding="utf-8"?>
-<ds:datastoreItem xmlns:ds="http://schemas.openxmlformats.org/officeDocument/2006/customXml" ds:itemID="{75CB6F86-83E8-46E1-846B-1B92509DCEA1}">
+<ds:datastoreItem xmlns:ds="http://schemas.openxmlformats.org/officeDocument/2006/customXml" ds:itemID="{29D95C53-1D44-4A46-9ABA-65767B9334D7}">
   <ds:schemaRefs>
     <ds:schemaRef ds:uri="http://schemas.openxmlformats.org/officeDocument/2006/bibliography"/>
   </ds:schemaRefs>

</xml_diff>